<commit_message>
Updated the proctor hint for the CLI way to create an AKS cluster specifically with disabling RBAC: az aks create --resource-group myAKSCluster --name myAKSCluster --node-count 3 --generate-ssh-keys --disable-rbac
</commit_message>
<xml_diff>
--- a/001-IntroToKubernetes/Host/Guides/ProctorGuide-Master.docx
+++ b/001-IntroToKubernetes/Host/Guides/ProctorGuide-Master.docx
@@ -264,8 +264,6 @@
       <w:r>
         <w:t xml:space="preserve"> on Windows,</w:t>
       </w:r>
-      <w:bookmarkStart w:id="0" w:name="_GoBack"/>
-      <w:bookmarkEnd w:id="0"/>
       <w:r>
         <w:t xml:space="preserve"> Disable Global Protect (VPN)</w:t>
       </w:r>
@@ -893,88 +891,119 @@
           <w:b/>
         </w:rPr>
       </w:pPr>
+      <w:bookmarkStart w:id="0" w:name="_GoBack"/>
+      <w:bookmarkEnd w:id="0"/>
       <w:proofErr w:type="spellStart"/>
       <w:r>
         <w:rPr>
-          <w:b/>
+          <w:rFonts w:ascii="Calibri" w:eastAsia="Times New Roman" w:hAnsi="Calibri" w:cs="Calibri"/>
+          <w:b/>
+          <w:bCs/>
+          <w:color w:val="000000"/>
         </w:rPr>
         <w:t>az</w:t>
       </w:r>
       <w:proofErr w:type="spellEnd"/>
       <w:r>
         <w:rPr>
-          <w:b/>
+          <w:rFonts w:ascii="Calibri" w:eastAsia="Times New Roman" w:hAnsi="Calibri" w:cs="Calibri"/>
+          <w:b/>
+          <w:bCs/>
+          <w:color w:val="000000"/>
         </w:rPr>
         <w:t xml:space="preserve"> </w:t>
       </w:r>
       <w:proofErr w:type="spellStart"/>
       <w:r>
         <w:rPr>
-          <w:b/>
+          <w:rFonts w:ascii="Calibri" w:eastAsia="Times New Roman" w:hAnsi="Calibri" w:cs="Calibri"/>
+          <w:b/>
+          <w:bCs/>
+          <w:color w:val="000000"/>
         </w:rPr>
         <w:t>aks</w:t>
       </w:r>
       <w:proofErr w:type="spellEnd"/>
       <w:r>
         <w:rPr>
-          <w:b/>
+          <w:rFonts w:ascii="Calibri" w:eastAsia="Times New Roman" w:hAnsi="Calibri" w:cs="Calibri"/>
+          <w:b/>
+          <w:bCs/>
+          <w:color w:val="000000"/>
         </w:rPr>
         <w:t xml:space="preserve"> create --resource-group </w:t>
       </w:r>
       <w:proofErr w:type="spellStart"/>
       <w:r>
         <w:rPr>
-          <w:b/>
+          <w:rFonts w:ascii="Calibri" w:eastAsia="Times New Roman" w:hAnsi="Calibri" w:cs="Calibri"/>
+          <w:b/>
+          <w:bCs/>
+          <w:color w:val="000000"/>
         </w:rPr>
         <w:t>myAKSCluster</w:t>
       </w:r>
       <w:proofErr w:type="spellEnd"/>
       <w:r>
         <w:rPr>
-          <w:b/>
+          <w:rFonts w:ascii="Calibri" w:eastAsia="Times New Roman" w:hAnsi="Calibri" w:cs="Calibri"/>
+          <w:b/>
+          <w:bCs/>
+          <w:color w:val="000000"/>
         </w:rPr>
         <w:t xml:space="preserve"> --name </w:t>
       </w:r>
       <w:proofErr w:type="spellStart"/>
       <w:r>
         <w:rPr>
-          <w:b/>
+          <w:rFonts w:ascii="Calibri" w:eastAsia="Times New Roman" w:hAnsi="Calibri" w:cs="Calibri"/>
+          <w:b/>
+          <w:bCs/>
+          <w:color w:val="000000"/>
         </w:rPr>
         <w:t>myAKSCluster</w:t>
       </w:r>
       <w:proofErr w:type="spellEnd"/>
       <w:r>
         <w:rPr>
-          <w:b/>
-        </w:rPr>
-        <w:t xml:space="preserve"> --node-count </w:t>
-      </w:r>
-      <w:r>
-        <w:rPr>
-          <w:b/>
-        </w:rPr>
-        <w:t>3</w:t>
-      </w:r>
-      <w:r>
-        <w:rPr>
-          <w:b/>
-        </w:rPr>
-        <w:t xml:space="preserve"> --enable-addons monitoring --generate-</w:t>
+          <w:rFonts w:ascii="Calibri" w:eastAsia="Times New Roman" w:hAnsi="Calibri" w:cs="Calibri"/>
+          <w:b/>
+          <w:bCs/>
+          <w:color w:val="000000"/>
+        </w:rPr>
+        <w:t xml:space="preserve"> --node-count 3 --generate-</w:t>
       </w:r>
       <w:proofErr w:type="spellStart"/>
       <w:r>
         <w:rPr>
-          <w:b/>
+          <w:rFonts w:ascii="Calibri" w:eastAsia="Times New Roman" w:hAnsi="Calibri" w:cs="Calibri"/>
+          <w:b/>
+          <w:bCs/>
+          <w:color w:val="000000"/>
         </w:rPr>
         <w:t>ssh</w:t>
       </w:r>
       <w:proofErr w:type="spellEnd"/>
       <w:r>
         <w:rPr>
-          <w:b/>
-        </w:rPr>
-        <w:t>-keys</w:t>
-      </w:r>
+          <w:rFonts w:ascii="Calibri" w:eastAsia="Times New Roman" w:hAnsi="Calibri" w:cs="Calibri"/>
+          <w:b/>
+          <w:bCs/>
+          <w:color w:val="000000"/>
+        </w:rPr>
+        <w:t>-keys --disable-</w:t>
+      </w:r>
+      <w:proofErr w:type="spellStart"/>
+      <w:r>
+        <w:rPr>
+          <w:rFonts w:ascii="Calibri" w:eastAsia="Times New Roman" w:hAnsi="Calibri" w:cs="Calibri"/>
+          <w:b/>
+          <w:bCs/>
+          <w:color w:val="000000"/>
+        </w:rPr>
+        <w:t>rbac</w:t>
+      </w:r>
+      <w:proofErr w:type="spellEnd"/>
     </w:p>
     <w:p>
       <w:pPr>
@@ -7450,12 +7479,9 @@
 </file>
 
 <file path=customXml/item1.xml><?xml version="1.0" encoding="utf-8"?>
-<?mso-contentType ?>
-<FormTemplates xmlns="http://schemas.microsoft.com/sharepoint/v3/contenttype/forms">
-  <Display>DocumentLibraryForm</Display>
-  <Edit>DocumentLibraryForm</Edit>
-  <New>DocumentLibraryForm</New>
-</FormTemplates>
+<p:properties xmlns:p="http://schemas.microsoft.com/office/2006/metadata/properties" xmlns:xsi="http://www.w3.org/2001/XMLSchema-instance" xmlns:pc="http://schemas.microsoft.com/office/infopath/2007/PartnerControls">
+  <documentManagement/>
+</p:properties>
 </file>
 
 <file path=customXml/item2.xml><?xml version="1.0" encoding="utf-8"?>
@@ -7629,28 +7655,45 @@
 </file>
 
 <file path=customXml/item3.xml><?xml version="1.0" encoding="utf-8"?>
-<p:properties xmlns:p="http://schemas.microsoft.com/office/2006/metadata/properties" xmlns:xsi="http://www.w3.org/2001/XMLSchema-instance" xmlns:pc="http://schemas.microsoft.com/office/infopath/2007/PartnerControls">
-  <documentManagement/>
-</p:properties>
+<?mso-contentType ?>
+<FormTemplates xmlns="http://schemas.microsoft.com/sharepoint/v3/contenttype/forms">
+  <Display>DocumentLibraryForm</Display>
+  <Edit>DocumentLibraryForm</Edit>
+  <New>DocumentLibraryForm</New>
+</FormTemplates>
 </file>
 
 <file path=customXml/itemProps1.xml><?xml version="1.0" encoding="utf-8"?>
-<ds:datastoreItem xmlns:ds="http://schemas.openxmlformats.org/officeDocument/2006/customXml" ds:itemID="{6E6522AB-5110-4FD2-A4F8-6C88843252A6}">
-  <ds:schemaRefs>
-    <ds:schemaRef ds:uri="http://schemas.microsoft.com/sharepoint/v3/contenttype/forms"/>
-  </ds:schemaRefs>
-</ds:datastoreItem>
-</file>
-
-<file path=customXml/itemProps2.xml><?xml version="1.0" encoding="utf-8"?>
-<ds:datastoreItem xmlns:ds="http://schemas.openxmlformats.org/officeDocument/2006/customXml" ds:itemID="{434170AE-BF45-4055-9425-70F33350A870}"/>
-</file>
-
-<file path=customXml/itemProps3.xml><?xml version="1.0" encoding="utf-8"?>
 <ds:datastoreItem xmlns:ds="http://schemas.openxmlformats.org/officeDocument/2006/customXml" ds:itemID="{7720000F-54BD-4408-A161-B7A93DF90239}">
   <ds:schemaRefs>
     <ds:schemaRef ds:uri="http://schemas.microsoft.com/office/2006/metadata/properties"/>
     <ds:schemaRef ds:uri="http://schemas.microsoft.com/office/infopath/2007/PartnerControls"/>
   </ds:schemaRefs>
 </ds:datastoreItem>
+</file>
+
+<file path=customXml/itemProps2.xml><?xml version="1.0" encoding="utf-8"?>
+<ds:datastoreItem xmlns:ds="http://schemas.openxmlformats.org/officeDocument/2006/customXml" ds:itemID="{434170AE-BF45-4055-9425-70F33350A870}">
+  <ds:schemaRefs>
+    <ds:schemaRef ds:uri="http://schemas.microsoft.com/office/2006/metadata/contentType"/>
+    <ds:schemaRef ds:uri="http://schemas.microsoft.com/office/2006/metadata/properties/metaAttributes"/>
+    <ds:schemaRef ds:uri="http://www.w3.org/2001/XMLSchema"/>
+    <ds:schemaRef ds:uri="http://schemas.microsoft.com/office/2006/metadata/properties"/>
+    <ds:schemaRef ds:uri="481a43e7-fcfa-44e1-b350-07d327270912"/>
+    <ds:schemaRef ds:uri="http://schemas.microsoft.com/office/2006/documentManagement/types"/>
+    <ds:schemaRef ds:uri="http://schemas.microsoft.com/office/infopath/2007/PartnerControls"/>
+    <ds:schemaRef ds:uri="http://schemas.openxmlformats.org/package/2006/metadata/core-properties"/>
+    <ds:schemaRef ds:uri="http://purl.org/dc/elements/1.1/"/>
+    <ds:schemaRef ds:uri="http://purl.org/dc/terms/"/>
+    <ds:schemaRef ds:uri="http://schemas.microsoft.com/internal/obd"/>
+  </ds:schemaRefs>
+</ds:datastoreItem>
+</file>
+
+<file path=customXml/itemProps3.xml><?xml version="1.0" encoding="utf-8"?>
+<ds:datastoreItem xmlns:ds="http://schemas.openxmlformats.org/officeDocument/2006/customXml" ds:itemID="{6E6522AB-5110-4FD2-A4F8-6C88843252A6}">
+  <ds:schemaRefs>
+    <ds:schemaRef ds:uri="http://schemas.microsoft.com/sharepoint/v3/contenttype/forms"/>
+  </ds:schemaRefs>
+</ds:datastoreItem>
 </file>
</xml_diff>

<commit_message>
Updating K8S hack to remove DTA references.
</commit_message>
<xml_diff>
--- a/001-IntroToKubernetes/Host/Guides/ProctorGuide-Master.docx
+++ b/001-IntroToKubernetes/Host/Guides/ProctorGuide-Master.docx
@@ -7,18 +7,7 @@
         <w:pStyle w:val="Title"/>
       </w:pPr>
       <w:r>
-        <w:t xml:space="preserve">DTA </w:t>
-      </w:r>
-      <w:r>
-        <w:t xml:space="preserve">What </w:t>
-      </w:r>
-      <w:proofErr w:type="gramStart"/>
-      <w:r>
-        <w:t>The</w:t>
-      </w:r>
-      <w:proofErr w:type="gramEnd"/>
-      <w:r>
-        <w:t xml:space="preserve"> Hack</w:t>
+        <w:t>What The Hack</w:t>
       </w:r>
       <w:r>
         <w:t xml:space="preserve"> </w:t>
@@ -30,7 +19,15 @@
         <w:t xml:space="preserve"> </w:t>
       </w:r>
       <w:r>
-        <w:t>Proctor Guide</w:t>
+        <w:t>Proctor</w:t>
+      </w:r>
+      <w:r>
+        <w:t>’s</w:t>
+      </w:r>
+      <w:bookmarkStart w:id="0" w:name="_GoBack"/>
+      <w:bookmarkEnd w:id="0"/>
+      <w:r>
+        <w:t xml:space="preserve"> Guide</w:t>
       </w:r>
     </w:p>
     <w:p>
@@ -136,22 +133,10 @@
         <w:t>that you have</w:t>
       </w:r>
       <w:r>
-        <w:t xml:space="preserve"> joined the Teams group for this track. Join via this code:</w:t>
-      </w:r>
-    </w:p>
-    <w:p>
-      <w:pPr>
-        <w:numPr>
-          <w:ilvl w:val="1"/>
-          <w:numId w:val="5"/>
-        </w:numPr>
-        <w:spacing w:after="0"/>
-      </w:pPr>
-      <w:r>
-        <w:rPr>
-          <w:b/>
-        </w:rPr>
-        <w:t>vrgbd4d</w:t>
+        <w:t xml:space="preserve"> joined the Teams group for this track. </w:t>
+      </w:r>
+      <w:r>
+        <w:t>The first person on your team at your table should create a new channel in this Team with your team name.</w:t>
       </w:r>
     </w:p>
     <w:p>
@@ -549,30 +534,18 @@
           <w:ilvl w:val="1"/>
           <w:numId w:val="5"/>
         </w:numPr>
+        <w:rPr>
+          <w:b/>
+        </w:rPr>
       </w:pPr>
       <w:r>
         <w:t>Make sure that ALL team members have joined the</w:t>
       </w:r>
       <w:r>
-        <w:t xml:space="preserve"> Teams group for this track. Join via this code:</w:t>
-      </w:r>
-    </w:p>
-    <w:p>
-      <w:pPr>
-        <w:pStyle w:val="ListParagraph"/>
-        <w:numPr>
-          <w:ilvl w:val="2"/>
-          <w:numId w:val="5"/>
-        </w:numPr>
-        <w:rPr>
-          <w:b/>
-        </w:rPr>
-      </w:pPr>
-      <w:r>
-        <w:rPr>
-          <w:b/>
-        </w:rPr>
-        <w:t>vrgbd4d</w:t>
+        <w:t xml:space="preserve"> Teams group for this track</w:t>
+      </w:r>
+      <w:r>
+        <w:t xml:space="preserve"> and created a channel named after their team name.</w:t>
       </w:r>
     </w:p>
     <w:p>
@@ -891,8 +864,6 @@
           <w:b/>
         </w:rPr>
       </w:pPr>
-      <w:bookmarkStart w:id="0" w:name="_GoBack"/>
-      <w:bookmarkEnd w:id="0"/>
       <w:proofErr w:type="spellStart"/>
       <w:r>
         <w:rPr>
@@ -7479,9 +7450,12 @@
 </file>
 
 <file path=customXml/item1.xml><?xml version="1.0" encoding="utf-8"?>
-<p:properties xmlns:p="http://schemas.microsoft.com/office/2006/metadata/properties" xmlns:xsi="http://www.w3.org/2001/XMLSchema-instance" xmlns:pc="http://schemas.microsoft.com/office/infopath/2007/PartnerControls">
-  <documentManagement/>
-</p:properties>
+<?mso-contentType ?>
+<FormTemplates xmlns="http://schemas.microsoft.com/sharepoint/v3/contenttype/forms">
+  <Display>DocumentLibraryForm</Display>
+  <Edit>DocumentLibraryForm</Edit>
+  <New>DocumentLibraryForm</New>
+</FormTemplates>
 </file>
 
 <file path=customXml/item2.xml><?xml version="1.0" encoding="utf-8"?>
@@ -7655,19 +7629,15 @@
 </file>
 
 <file path=customXml/item3.xml><?xml version="1.0" encoding="utf-8"?>
-<?mso-contentType ?>
-<FormTemplates xmlns="http://schemas.microsoft.com/sharepoint/v3/contenttype/forms">
-  <Display>DocumentLibraryForm</Display>
-  <Edit>DocumentLibraryForm</Edit>
-  <New>DocumentLibraryForm</New>
-</FormTemplates>
+<p:properties xmlns:p="http://schemas.microsoft.com/office/2006/metadata/properties" xmlns:xsi="http://www.w3.org/2001/XMLSchema-instance" xmlns:pc="http://schemas.microsoft.com/office/infopath/2007/PartnerControls">
+  <documentManagement/>
+</p:properties>
 </file>
 
 <file path=customXml/itemProps1.xml><?xml version="1.0" encoding="utf-8"?>
-<ds:datastoreItem xmlns:ds="http://schemas.openxmlformats.org/officeDocument/2006/customXml" ds:itemID="{7720000F-54BD-4408-A161-B7A93DF90239}">
+<ds:datastoreItem xmlns:ds="http://schemas.openxmlformats.org/officeDocument/2006/customXml" ds:itemID="{6E6522AB-5110-4FD2-A4F8-6C88843252A6}">
   <ds:schemaRefs>
-    <ds:schemaRef ds:uri="http://schemas.microsoft.com/office/2006/metadata/properties"/>
-    <ds:schemaRef ds:uri="http://schemas.microsoft.com/office/infopath/2007/PartnerControls"/>
+    <ds:schemaRef ds:uri="http://schemas.microsoft.com/sharepoint/v3/contenttype/forms"/>
   </ds:schemaRefs>
 </ds:datastoreItem>
 </file>
@@ -7691,9 +7661,10 @@
 </file>
 
 <file path=customXml/itemProps3.xml><?xml version="1.0" encoding="utf-8"?>
-<ds:datastoreItem xmlns:ds="http://schemas.openxmlformats.org/officeDocument/2006/customXml" ds:itemID="{6E6522AB-5110-4FD2-A4F8-6C88843252A6}">
+<ds:datastoreItem xmlns:ds="http://schemas.openxmlformats.org/officeDocument/2006/customXml" ds:itemID="{7720000F-54BD-4408-A161-B7A93DF90239}">
   <ds:schemaRefs>
-    <ds:schemaRef ds:uri="http://schemas.microsoft.com/sharepoint/v3/contenttype/forms"/>
+    <ds:schemaRef ds:uri="http://schemas.microsoft.com/office/2006/metadata/properties"/>
+    <ds:schemaRef ds:uri="http://schemas.microsoft.com/office/infopath/2007/PartnerControls"/>
   </ds:schemaRefs>
 </ds:datastoreItem>
 </file>
</xml_diff>

<commit_message>
New updates to Lectures and Proctor guid for 001 kubernetes WTH. These are generic updates and improvement we figured out during delivery to a customer
</commit_message>
<xml_diff>
--- a/001-IntroToKubernetes/Host/Guides/ProctorGuide-Master.docx
+++ b/001-IntroToKubernetes/Host/Guides/ProctorGuide-Master.docx
@@ -1,6 +1,6 @@
 
 <file path=word/document.xml><?xml version="1.0" encoding="utf-8"?>
-<w:document xmlns:wpc="http://schemas.microsoft.com/office/word/2010/wordprocessingCanvas" xmlns:cx="http://schemas.microsoft.com/office/drawing/2014/chartex" xmlns:cx1="http://schemas.microsoft.com/office/drawing/2015/9/8/chartex" xmlns:cx2="http://schemas.microsoft.com/office/drawing/2015/10/21/chartex" xmlns:cx3="http://schemas.microsoft.com/office/drawing/2016/5/9/chartex" xmlns:cx4="http://schemas.microsoft.com/office/drawing/2016/5/10/chartex" xmlns:cx5="http://schemas.microsoft.com/office/drawing/2016/5/11/chartex" xmlns:cx6="http://schemas.microsoft.com/office/drawing/2016/5/12/chartex" xmlns:cx7="http://schemas.microsoft.com/office/drawing/2016/5/13/chartex" xmlns:cx8="http://schemas.microsoft.com/office/drawing/2016/5/14/chartex" xmlns:mc="http://schemas.openxmlformats.org/markup-compatibility/2006" xmlns:aink="http://schemas.microsoft.com/office/drawing/2016/ink" xmlns:am3d="http://schemas.microsoft.com/office/drawing/2017/model3d" xmlns:o="urn:schemas-microsoft-com:office:office" xmlns:r="http://schemas.openxmlformats.org/officeDocument/2006/relationships" xmlns:m="http://schemas.openxmlformats.org/officeDocument/2006/math" xmlns:v="urn:schemas-microsoft-com:vml" xmlns:wp14="http://schemas.microsoft.com/office/word/2010/wordprocessingDrawing" xmlns:wp="http://schemas.openxmlformats.org/drawingml/2006/wordprocessingDrawing" xmlns:w10="urn:schemas-microsoft-com:office:word" xmlns:w="http://schemas.openxmlformats.org/wordprocessingml/2006/main" xmlns:w14="http://schemas.microsoft.com/office/word/2010/wordml" xmlns:w15="http://schemas.microsoft.com/office/word/2012/wordml" xmlns:w16cid="http://schemas.microsoft.com/office/word/2016/wordml/cid" xmlns:w16se="http://schemas.microsoft.com/office/word/2015/wordml/symex" xmlns:wpg="http://schemas.microsoft.com/office/word/2010/wordprocessingGroup" xmlns:wpi="http://schemas.microsoft.com/office/word/2010/wordprocessingInk" xmlns:wne="http://schemas.microsoft.com/office/word/2006/wordml" xmlns:wps="http://schemas.microsoft.com/office/word/2010/wordprocessingShape" mc:Ignorable="w14 w15 w16se w16cid wp14">
+<w:document xmlns:wpc="http://schemas.microsoft.com/office/word/2010/wordprocessingCanvas" xmlns:cx="http://schemas.microsoft.com/office/drawing/2014/chartex" xmlns:cx1="http://schemas.microsoft.com/office/drawing/2015/9/8/chartex" xmlns:cx2="http://schemas.microsoft.com/office/drawing/2015/10/21/chartex" xmlns:cx3="http://schemas.microsoft.com/office/drawing/2016/5/9/chartex" xmlns:cx4="http://schemas.microsoft.com/office/drawing/2016/5/10/chartex" xmlns:cx5="http://schemas.microsoft.com/office/drawing/2016/5/11/chartex" xmlns:cx6="http://schemas.microsoft.com/office/drawing/2016/5/12/chartex" xmlns:cx7="http://schemas.microsoft.com/office/drawing/2016/5/13/chartex" xmlns:cx8="http://schemas.microsoft.com/office/drawing/2016/5/14/chartex" xmlns:mc="http://schemas.openxmlformats.org/markup-compatibility/2006" xmlns:aink="http://schemas.microsoft.com/office/drawing/2016/ink" xmlns:am3d="http://schemas.microsoft.com/office/drawing/2017/model3d" xmlns:o="urn:schemas-microsoft-com:office:office" xmlns:r="http://schemas.openxmlformats.org/officeDocument/2006/relationships" xmlns:m="http://schemas.openxmlformats.org/officeDocument/2006/math" xmlns:v="urn:schemas-microsoft-com:vml" xmlns:wp14="http://schemas.microsoft.com/office/word/2010/wordprocessingDrawing" xmlns:wp="http://schemas.openxmlformats.org/drawingml/2006/wordprocessingDrawing" xmlns:w10="urn:schemas-microsoft-com:office:word" xmlns:w="http://schemas.openxmlformats.org/wordprocessingml/2006/main" xmlns:w14="http://schemas.microsoft.com/office/word/2010/wordml" xmlns:w15="http://schemas.microsoft.com/office/word/2012/wordml" xmlns:w16cex="http://schemas.microsoft.com/office/word/2018/wordml/cex" xmlns:w16cid="http://schemas.microsoft.com/office/word/2016/wordml/cid" xmlns:w16="http://schemas.microsoft.com/office/word/2018/wordml" xmlns:w16se="http://schemas.microsoft.com/office/word/2015/wordml/symex" xmlns:wpg="http://schemas.microsoft.com/office/word/2010/wordprocessingGroup" xmlns:wpi="http://schemas.microsoft.com/office/word/2010/wordprocessingInk" xmlns:wne="http://schemas.microsoft.com/office/word/2006/wordml" xmlns:wps="http://schemas.microsoft.com/office/word/2010/wordprocessingShape" mc:Ignorable="w14 w15 w16se w16cid w16 w16cex wp14">
   <w:body>
     <w:p>
       <w:pPr>
@@ -2363,50 +2363,166 @@
         </w:rPr>
         <w:t xml:space="preserve"> AKS cluster</w:t>
       </w:r>
-      <w:r>
-        <w:rPr>
+      <w:del w:id="0" w:author="Gino Filicetti" w:date="2020-04-21T13:35:00Z">
+        <w:r>
+          <w:rPr>
+            <w:bCs/>
+          </w:rPr>
+          <w:delText xml:space="preserve"> with </w:delText>
+        </w:r>
+        <w:r>
+          <w:rPr>
+            <w:b/>
+            <w:bCs/>
+          </w:rPr>
+          <w:delText xml:space="preserve">RBAC </w:delText>
+        </w:r>
+        <w:r>
+          <w:rPr>
+            <w:b/>
+            <w:bCs/>
+          </w:rPr>
+          <w:delText>disabled</w:delText>
+        </w:r>
+      </w:del>
+      <w:ins w:id="1" w:author="Gino Filicetti" w:date="2020-04-21T13:35:00Z">
+        <w:r>
+          <w:rPr>
+            <w:bCs/>
+          </w:rPr>
+          <w:t>.</w:t>
+        </w:r>
+      </w:ins>
+      <w:r>
+        <w:rPr>
+          <w:b/>
           <w:bCs/>
         </w:rPr>
-        <w:t xml:space="preserve"> with </w:t>
+        <w:t>.</w:t>
+      </w:r>
+    </w:p>
+    <w:p>
+      <w:pPr>
+        <w:numPr>
+          <w:ilvl w:val="1"/>
+          <w:numId w:val="8"/>
+        </w:numPr>
+        <w:spacing w:after="0"/>
+      </w:pPr>
+      <w:r>
+        <w:t xml:space="preserve">Use a single core </w:t>
       </w:r>
       <w:r>
         <w:rPr>
           <w:b/>
           <w:bCs/>
-        </w:rPr>
-        <w:t xml:space="preserve">RBAC </w:t>
-      </w:r>
-      <w:r>
-        <w:rPr>
-          <w:b/>
+          <w:rPrChange w:id="2" w:author="Gino Filicetti" w:date="2020-04-21T13:35:00Z">
+            <w:rPr/>
+          </w:rPrChange>
+        </w:rPr>
+        <w:t>DS1v2</w:t>
+      </w:r>
+      <w:r>
+        <w:t xml:space="preserve"> machine</w:t>
+      </w:r>
+      <w:r>
+        <w:t xml:space="preserve"> for your worker nodes</w:t>
+      </w:r>
+      <w:r>
+        <w:t>.</w:t>
+      </w:r>
+    </w:p>
+    <w:p>
+      <w:pPr>
+        <w:numPr>
+          <w:ilvl w:val="1"/>
+          <w:numId w:val="8"/>
+        </w:numPr>
+        <w:spacing w:after="0"/>
+      </w:pPr>
+      <w:r>
+        <w:t xml:space="preserve">Use the latest version of Kubernetes </w:t>
+      </w:r>
+      <w:r>
+        <w:t>supported by AKS</w:t>
+      </w:r>
+      <w:r>
+        <w:t>.</w:t>
+      </w:r>
+    </w:p>
+    <w:p>
+      <w:pPr>
+        <w:numPr>
+          <w:ilvl w:val="0"/>
+          <w:numId w:val="8"/>
+        </w:numPr>
+        <w:spacing w:after="0"/>
+      </w:pPr>
+      <w:r>
+        <w:rPr>
           <w:bCs/>
         </w:rPr>
-        <w:t>disabled</w:t>
-      </w:r>
-      <w:r>
-        <w:rPr>
-          <w:b/>
+        <w:t xml:space="preserve">Use </w:t>
+      </w:r>
+      <w:proofErr w:type="spellStart"/>
+      <w:r>
+        <w:rPr>
           <w:bCs/>
         </w:rPr>
-        <w:t>.</w:t>
-      </w:r>
-    </w:p>
-    <w:p>
-      <w:pPr>
-        <w:numPr>
-          <w:ilvl w:val="1"/>
+        <w:t>kubectl</w:t>
+      </w:r>
+      <w:proofErr w:type="spellEnd"/>
+      <w:r>
+        <w:rPr>
+          <w:bCs/>
+        </w:rPr>
+        <w:t xml:space="preserve"> to prove that the cluster is a </w:t>
+      </w:r>
+      <w:r>
+        <w:rPr>
+          <w:bCs/>
+        </w:rPr>
+        <w:t>multi</w:t>
+      </w:r>
+      <w:r>
+        <w:rPr>
+          <w:bCs/>
+        </w:rPr>
+        <w:t>-node cluster and i</w:t>
+      </w:r>
+      <w:r>
+        <w:rPr>
+          <w:bCs/>
+        </w:rPr>
+        <w:t>s working</w:t>
+      </w:r>
+    </w:p>
+    <w:p>
+      <w:pPr>
+        <w:numPr>
+          <w:ilvl w:val="0"/>
           <w:numId w:val="8"/>
         </w:numPr>
         <w:spacing w:after="0"/>
       </w:pPr>
-      <w:r>
-        <w:t>Use a single core DS1v2 machine</w:t>
-      </w:r>
-      <w:r>
-        <w:t xml:space="preserve"> for your worker nodes</w:t>
-      </w:r>
-      <w:r>
-        <w:t>.</w:t>
+      <w:ins w:id="3" w:author="Gino Filicetti" w:date="2020-04-21T14:02:00Z">
+        <w:r>
+          <w:rPr>
+            <w:b/>
+            <w:bCs/>
+            <w:rPrChange w:id="4" w:author="Gino Filicetti" w:date="2020-04-21T14:03:00Z">
+              <w:rPr/>
+            </w:rPrChange>
+          </w:rPr>
+          <w:t>Optional</w:t>
+        </w:r>
+        <w:r>
+          <w:t xml:space="preserve">: </w:t>
+        </w:r>
+      </w:ins>
+      <w:commentRangeStart w:id="5"/>
+      <w:r>
+        <w:t>Bring up the Kubernetes dashboard in your browser</w:t>
       </w:r>
     </w:p>
     <w:p>
@@ -2416,96 +2532,53 @@
           <w:numId w:val="8"/>
         </w:numPr>
         <w:spacing w:after="0"/>
-      </w:pPr>
-      <w:r>
-        <w:t xml:space="preserve">Use the latest version of Kubernetes </w:t>
-      </w:r>
-      <w:r>
-        <w:t>supported by AKS</w:t>
-      </w:r>
-      <w:r>
-        <w:t>.</w:t>
-      </w:r>
-    </w:p>
-    <w:p>
-      <w:pPr>
-        <w:numPr>
-          <w:ilvl w:val="0"/>
+        <w:rPr>
+          <w:ins w:id="6" w:author="Gino Filicetti" w:date="2020-04-21T14:02:00Z"/>
+        </w:rPr>
+      </w:pPr>
+      <w:r>
+        <w:rPr>
+          <w:b/>
+        </w:rPr>
+        <w:t>Hint</w:t>
+      </w:r>
+      <w:r>
+        <w:t xml:space="preserve">: Again, the Azure CLI makes this </w:t>
+      </w:r>
+      <w:r>
+        <w:t>very easy.</w:t>
+      </w:r>
+      <w:commentRangeEnd w:id="5"/>
+      <w:r>
+        <w:rPr>
+          <w:rStyle w:val="CommentReference"/>
+        </w:rPr>
+        <w:commentReference w:id="5"/>
+      </w:r>
+    </w:p>
+    <w:p>
+      <w:pPr>
+        <w:numPr>
+          <w:ilvl w:val="1"/>
           <w:numId w:val="8"/>
         </w:numPr>
         <w:spacing w:after="0"/>
       </w:pPr>
-      <w:r>
-        <w:rPr>
-          <w:bCs/>
-        </w:rPr>
-        <w:t xml:space="preserve">Use </w:t>
-      </w:r>
-      <w:proofErr w:type="spellStart"/>
-      <w:r>
-        <w:rPr>
-          <w:bCs/>
-        </w:rPr>
-        <w:t>kubectl</w:t>
-      </w:r>
-      <w:proofErr w:type="spellEnd"/>
-      <w:r>
-        <w:rPr>
-          <w:bCs/>
-        </w:rPr>
-        <w:t xml:space="preserve"> to prove that the cluster is a </w:t>
-      </w:r>
-      <w:r>
-        <w:rPr>
-          <w:bCs/>
-        </w:rPr>
-        <w:t>multi</w:t>
-      </w:r>
-      <w:r>
-        <w:rPr>
-          <w:bCs/>
-        </w:rPr>
-        <w:t>-node cluster and i</w:t>
-      </w:r>
-      <w:r>
-        <w:rPr>
-          <w:bCs/>
-        </w:rPr>
-        <w:t>s working</w:t>
-      </w:r>
-    </w:p>
-    <w:p>
-      <w:pPr>
-        <w:numPr>
-          <w:ilvl w:val="0"/>
-          <w:numId w:val="8"/>
-        </w:numPr>
-        <w:spacing w:after="0"/>
-      </w:pPr>
-      <w:r>
-        <w:t>Bring up the Kubernetes dashboard in your browser</w:t>
-      </w:r>
-    </w:p>
-    <w:p>
-      <w:pPr>
-        <w:numPr>
-          <w:ilvl w:val="1"/>
-          <w:numId w:val="8"/>
-        </w:numPr>
-        <w:spacing w:after="0"/>
-      </w:pPr>
-      <w:r>
-        <w:rPr>
-          <w:b/>
-        </w:rPr>
-        <w:t>Hint</w:t>
-      </w:r>
-      <w:r>
-        <w:t xml:space="preserve">: Again, the Azure CLI makes this </w:t>
-      </w:r>
-      <w:r>
-        <w:t>very easy.</w:t>
-      </w:r>
+      <w:ins w:id="7" w:author="Gino Filicetti" w:date="2020-04-21T14:03:00Z">
+        <w:r>
+          <w:rPr>
+            <w:b/>
+            <w:bCs/>
+            <w:rPrChange w:id="8" w:author="Gino Filicetti" w:date="2020-04-21T14:03:00Z">
+              <w:rPr/>
+            </w:rPrChange>
+          </w:rPr>
+          <w:t>NOTE</w:t>
+        </w:r>
+        <w:r>
+          <w:t>: You will need to look up how to enable the special permissions needed to access the dashboard.</w:t>
+        </w:r>
+      </w:ins>
     </w:p>
     <w:p>
       <w:pPr>
@@ -2650,7 +2723,7 @@
                     <pic:cNvPicPr/>
                   </pic:nvPicPr>
                   <pic:blipFill>
-                    <a:blip r:embed="rId17"/>
+                    <a:blip r:embed="rId21"/>
                     <a:stretch>
                       <a:fillRect/>
                     </a:stretch>
@@ -2784,20 +2857,56 @@
           <w:numId w:val="8"/>
         </w:numPr>
       </w:pPr>
-      <w:r>
-        <w:t xml:space="preserve">Keep it simple: </w:t>
-      </w:r>
-      <w:r>
-        <w:t xml:space="preserve">Basic networking, RBAC </w:t>
-      </w:r>
-      <w:r>
-        <w:t>disabled</w:t>
-      </w:r>
-      <w:r>
-        <w:t xml:space="preserve">, </w:t>
-      </w:r>
-      <w:r>
-        <w:t>let it create a new service principal.</w:t>
+      <w:ins w:id="9" w:author="Gino Filicetti" w:date="2020-04-21T13:52:00Z">
+        <w:r>
+          <w:t>We’ll k</w:t>
+        </w:r>
+      </w:ins>
+      <w:del w:id="10" w:author="Gino Filicetti" w:date="2020-04-21T13:52:00Z">
+        <w:r>
+          <w:delText>K</w:delText>
+        </w:r>
+      </w:del>
+      <w:r>
+        <w:t>eep it simple</w:t>
+      </w:r>
+      <w:ins w:id="11" w:author="Gino Filicetti" w:date="2020-04-21T13:52:00Z">
+        <w:r>
+          <w:t xml:space="preserve"> and use</w:t>
+        </w:r>
+      </w:ins>
+      <w:del w:id="12" w:author="Gino Filicetti" w:date="2020-04-21T13:52:00Z">
+        <w:r>
+          <w:delText xml:space="preserve">: </w:delText>
+        </w:r>
+        <w:r>
+          <w:delText>B</w:delText>
+        </w:r>
+      </w:del>
+      <w:ins w:id="13" w:author="Gino Filicetti" w:date="2020-04-21T13:52:00Z">
+        <w:r>
+          <w:t xml:space="preserve"> b</w:t>
+        </w:r>
+      </w:ins>
+      <w:r>
+        <w:t>asic networking</w:t>
+      </w:r>
+      <w:del w:id="14" w:author="Gino Filicetti" w:date="2020-04-21T13:52:00Z">
+        <w:r>
+          <w:delText xml:space="preserve">, RBAC </w:delText>
+        </w:r>
+        <w:r>
+          <w:delText>disabled</w:delText>
+        </w:r>
+        <w:r>
+          <w:delText xml:space="preserve">, </w:delText>
+        </w:r>
+        <w:r>
+          <w:delText>let it create a new service principal</w:delText>
+        </w:r>
+      </w:del>
+      <w:r>
+        <w:t>.</w:t>
       </w:r>
     </w:p>
     <w:p>
@@ -2807,25 +2916,30 @@
           <w:ilvl w:val="1"/>
           <w:numId w:val="8"/>
         </w:numPr>
-      </w:pPr>
-      <w:r>
-        <w:rPr>
-          <w:b/>
-        </w:rPr>
-        <w:t>NOTE</w:t>
-      </w:r>
-      <w:r>
-        <w:t>: Sometimes during the validation step when creating a new cluster, it will fail because it cannot find the new Service Principal</w:t>
-      </w:r>
-      <w:r>
-        <w:t>. This is a timing issue</w:t>
-      </w:r>
-      <w:r>
-        <w:t xml:space="preserve">. Click the Previous button </w:t>
-      </w:r>
-      <w:r>
-        <w:t>to go back one page and then Forward to redo the validation.</w:t>
-      </w:r>
+        <w:rPr>
+          <w:del w:id="15" w:author="Gino Filicetti" w:date="2020-04-21T13:53:00Z"/>
+        </w:rPr>
+      </w:pPr>
+      <w:del w:id="16" w:author="Gino Filicetti" w:date="2020-04-21T13:53:00Z">
+        <w:r>
+          <w:rPr>
+            <w:b/>
+          </w:rPr>
+          <w:delText>NOTE</w:delText>
+        </w:r>
+        <w:r>
+          <w:delText>: Sometimes during the validation step when creating a new cluster, it will fail because it cannot find the new Service Principal</w:delText>
+        </w:r>
+        <w:r>
+          <w:delText>. This is a timing issue</w:delText>
+        </w:r>
+        <w:r>
+          <w:delText xml:space="preserve">. Click the Previous button </w:delText>
+        </w:r>
+        <w:r>
+          <w:delText>to go back one page and then Forward to redo the validation.</w:delText>
+        </w:r>
+      </w:del>
     </w:p>
     <w:p>
       <w:pPr>
@@ -2836,7 +2950,29 @@
         </w:numPr>
       </w:pPr>
       <w:r>
-        <w:t>They can use the CLI for this with a simple command</w:t>
+        <w:lastRenderedPageBreak/>
+        <w:t xml:space="preserve">They can use the CLI for </w:t>
+      </w:r>
+      <w:del w:id="17" w:author="Gino Filicetti" w:date="2020-04-21T13:53:00Z">
+        <w:r>
+          <w:delText xml:space="preserve">this </w:delText>
+        </w:r>
+      </w:del>
+      <w:proofErr w:type="spellStart"/>
+      <w:ins w:id="18" w:author="Gino Filicetti" w:date="2020-04-21T13:53:00Z">
+        <w:r>
+          <w:t>for</w:t>
+        </w:r>
+        <w:proofErr w:type="spellEnd"/>
+        <w:r>
+          <w:t xml:space="preserve"> creation</w:t>
+        </w:r>
+        <w:r>
+          <w:t xml:space="preserve"> </w:t>
+        </w:r>
+      </w:ins>
+      <w:r>
+        <w:t>with a simple command</w:t>
       </w:r>
       <w:r>
         <w:t xml:space="preserve"> </w:t>
@@ -2943,39 +3079,125 @@
           <w:bCs/>
           <w:color w:val="000000"/>
         </w:rPr>
-        <w:t xml:space="preserve"> --node-count 3 --generate-</w:t>
-      </w:r>
-      <w:proofErr w:type="spellStart"/>
-      <w:r>
-        <w:rPr>
-          <w:rFonts w:ascii="Calibri" w:eastAsia="Times New Roman" w:hAnsi="Calibri" w:cs="Calibri"/>
-          <w:b/>
-          <w:bCs/>
-          <w:color w:val="000000"/>
-        </w:rPr>
-        <w:t>ssh</w:t>
-      </w:r>
-      <w:proofErr w:type="spellEnd"/>
-      <w:r>
-        <w:rPr>
-          <w:rFonts w:ascii="Calibri" w:eastAsia="Times New Roman" w:hAnsi="Calibri" w:cs="Calibri"/>
-          <w:b/>
-          <w:bCs/>
-          <w:color w:val="000000"/>
-        </w:rPr>
-        <w:t>-keys --disable-</w:t>
-      </w:r>
-      <w:proofErr w:type="spellStart"/>
-      <w:r>
-        <w:rPr>
-          <w:rFonts w:ascii="Calibri" w:eastAsia="Times New Roman" w:hAnsi="Calibri" w:cs="Calibri"/>
-          <w:b/>
-          <w:bCs/>
-          <w:color w:val="000000"/>
-        </w:rPr>
-        <w:t>rbac</w:t>
-      </w:r>
-      <w:proofErr w:type="spellEnd"/>
+        <w:t xml:space="preserve"> --node-count 3</w:t>
+      </w:r>
+      <w:ins w:id="19" w:author="Gino Filicetti" w:date="2020-04-21T13:56:00Z">
+        <w:r>
+          <w:rPr>
+            <w:rFonts w:ascii="Calibri" w:eastAsia="Times New Roman" w:hAnsi="Calibri" w:cs="Calibri"/>
+            <w:b/>
+            <w:bCs/>
+            <w:color w:val="000000"/>
+          </w:rPr>
+          <w:t xml:space="preserve"> </w:t>
+        </w:r>
+      </w:ins>
+      <w:del w:id="20" w:author="Gino Filicetti" w:date="2020-04-21T13:56:00Z">
+        <w:r>
+          <w:rPr>
+            <w:rFonts w:ascii="Calibri" w:eastAsia="Times New Roman" w:hAnsi="Calibri" w:cs="Calibri"/>
+            <w:b/>
+            <w:bCs/>
+            <w:color w:val="000000"/>
+          </w:rPr>
+          <w:delText xml:space="preserve"> </w:delText>
+        </w:r>
+      </w:del>
+      <w:ins w:id="21" w:author="Gino Filicetti" w:date="2020-04-21T13:56:00Z">
+        <w:r>
+          <w:rPr>
+            <w:rFonts w:ascii="Calibri" w:eastAsia="Times New Roman" w:hAnsi="Calibri" w:cs="Calibri"/>
+            <w:b/>
+            <w:bCs/>
+            <w:color w:val="000000"/>
+          </w:rPr>
+          <w:t>--</w:t>
+        </w:r>
+        <w:r>
+          <w:rPr>
+            <w:rFonts w:ascii="Calibri" w:eastAsia="Times New Roman" w:hAnsi="Calibri" w:cs="Calibri"/>
+            <w:b/>
+            <w:bCs/>
+            <w:color w:val="000000"/>
+          </w:rPr>
+          <w:t>enable-managed-identity</w:t>
+        </w:r>
+      </w:ins>
+      <w:ins w:id="22" w:author="Gino Filicetti" w:date="2020-04-21T13:57:00Z">
+        <w:r>
+          <w:rPr>
+            <w:rFonts w:ascii="Calibri" w:eastAsia="Times New Roman" w:hAnsi="Calibri" w:cs="Calibri"/>
+            <w:b/>
+            <w:bCs/>
+            <w:color w:val="000000"/>
+          </w:rPr>
+          <w:t xml:space="preserve"> --node-</w:t>
+        </w:r>
+        <w:proofErr w:type="spellStart"/>
+        <w:r>
+          <w:rPr>
+            <w:rFonts w:ascii="Calibri" w:eastAsia="Times New Roman" w:hAnsi="Calibri" w:cs="Calibri"/>
+            <w:b/>
+            <w:bCs/>
+            <w:color w:val="000000"/>
+          </w:rPr>
+          <w:t>vm</w:t>
+        </w:r>
+        <w:proofErr w:type="spellEnd"/>
+        <w:r>
+          <w:rPr>
+            <w:rFonts w:ascii="Calibri" w:eastAsia="Times New Roman" w:hAnsi="Calibri" w:cs="Calibri"/>
+            <w:b/>
+            <w:bCs/>
+            <w:color w:val="000000"/>
+          </w:rPr>
+          <w:t>-size Standard_</w:t>
+        </w:r>
+      </w:ins>
+      <w:ins w:id="23" w:author="Gino Filicetti" w:date="2020-04-21T13:58:00Z">
+        <w:r>
+          <w:rPr>
+            <w:rFonts w:ascii="Calibri" w:eastAsia="Times New Roman" w:hAnsi="Calibri" w:cs="Calibri"/>
+            <w:b/>
+            <w:bCs/>
+            <w:color w:val="000000"/>
+          </w:rPr>
+          <w:t>DS1_v2</w:t>
+        </w:r>
+      </w:ins>
+      <w:ins w:id="24" w:author="Gino Filicetti" w:date="2020-04-21T13:57:00Z">
+        <w:r>
+          <w:rPr>
+            <w:rFonts w:ascii="Calibri" w:eastAsia="Times New Roman" w:hAnsi="Calibri" w:cs="Calibri"/>
+            <w:b/>
+            <w:bCs/>
+            <w:color w:val="000000"/>
+          </w:rPr>
+          <w:t xml:space="preserve"> </w:t>
+        </w:r>
+      </w:ins>
+      <w:del w:id="25" w:author="Gino Filicetti" w:date="2020-04-21T13:56:00Z">
+        <w:r>
+          <w:rPr>
+            <w:rFonts w:ascii="Calibri" w:eastAsia="Times New Roman" w:hAnsi="Calibri" w:cs="Calibri"/>
+            <w:b/>
+            <w:bCs/>
+            <w:color w:val="000000"/>
+          </w:rPr>
+          <w:delText xml:space="preserve"> </w:delText>
+        </w:r>
+      </w:del>
+      <w:del w:id="26" w:author="Gino Filicetti" w:date="2020-04-21T13:54:00Z">
+        <w:r>
+          <w:rPr>
+            <w:rFonts w:ascii="Calibri" w:eastAsia="Times New Roman" w:hAnsi="Calibri" w:cs="Calibri"/>
+            <w:b/>
+            <w:bCs/>
+            <w:color w:val="000000"/>
+          </w:rPr>
+          <w:delText>--generate-ssh-keys --disable-rbac</w:delText>
+        </w:r>
+      </w:del>
     </w:p>
     <w:p>
       <w:pPr>
@@ -2986,7 +3208,6 @@
         </w:numPr>
       </w:pPr>
       <w:r>
-        <w:lastRenderedPageBreak/>
         <w:t xml:space="preserve">Docs to </w:t>
       </w:r>
       <w:r>
@@ -3007,7 +3228,7 @@
       <w:r>
         <w:t xml:space="preserve">Portal: </w:t>
       </w:r>
-      <w:hyperlink r:id="rId18" w:history="1">
+      <w:hyperlink r:id="rId22" w:history="1">
         <w:r>
           <w:rPr>
             <w:rStyle w:val="Hyperlink"/>
@@ -3027,7 +3248,7 @@
       <w:r>
         <w:t xml:space="preserve">CLI: </w:t>
       </w:r>
-      <w:hyperlink r:id="rId19" w:history="1">
+      <w:hyperlink r:id="rId23" w:history="1">
         <w:r>
           <w:rPr>
             <w:rStyle w:val="Hyperlink"/>
@@ -3093,6 +3314,9 @@
           <w:ilvl w:val="1"/>
           <w:numId w:val="8"/>
         </w:numPr>
+        <w:rPr>
+          <w:ins w:id="27" w:author="Gino Filicetti" w:date="2020-04-21T13:58:00Z"/>
+        </w:rPr>
       </w:pPr>
       <w:r>
         <w:t>It should have more than 1 node.</w:t>
@@ -3106,6 +3330,20 @@
           <w:numId w:val="8"/>
         </w:numPr>
       </w:pPr>
+      <w:ins w:id="28" w:author="Gino Filicetti" w:date="2020-04-21T13:58:00Z">
+        <w:r>
+          <w:t>It should be a DS1v2 for upcoming challenges.</w:t>
+        </w:r>
+      </w:ins>
+    </w:p>
+    <w:p>
+      <w:pPr>
+        <w:pStyle w:val="ListParagraph"/>
+        <w:numPr>
+          <w:ilvl w:val="1"/>
+          <w:numId w:val="8"/>
+        </w:numPr>
+      </w:pPr>
       <w:r>
         <w:rPr>
           <w:b/>
@@ -3125,19 +3363,50 @@
       </w:r>
       <w:proofErr w:type="spellStart"/>
       <w:r>
+        <w:rPr>
+          <w:b/>
+          <w:bCs/>
+          <w:rPrChange w:id="29" w:author="Gino Filicetti" w:date="2020-04-21T13:58:00Z">
+            <w:rPr/>
+          </w:rPrChange>
+        </w:rPr>
         <w:t>az</w:t>
       </w:r>
       <w:proofErr w:type="spellEnd"/>
       <w:r>
+        <w:rPr>
+          <w:b/>
+          <w:bCs/>
+          <w:rPrChange w:id="30" w:author="Gino Filicetti" w:date="2020-04-21T13:58:00Z">
+            <w:rPr/>
+          </w:rPrChange>
+        </w:rPr>
         <w:t xml:space="preserve"> </w:t>
       </w:r>
       <w:proofErr w:type="spellStart"/>
       <w:r>
+        <w:rPr>
+          <w:b/>
+          <w:bCs/>
+          <w:rPrChange w:id="31" w:author="Gino Filicetti" w:date="2020-04-21T13:58:00Z">
+            <w:rPr/>
+          </w:rPrChange>
+        </w:rPr>
         <w:t>aks</w:t>
       </w:r>
       <w:proofErr w:type="spellEnd"/>
       <w:r>
-        <w:t xml:space="preserve"> get-credentials”.</w:t>
+        <w:rPr>
+          <w:b/>
+          <w:bCs/>
+          <w:rPrChange w:id="32" w:author="Gino Filicetti" w:date="2020-04-21T13:58:00Z">
+            <w:rPr/>
+          </w:rPrChange>
+        </w:rPr>
+        <w:t xml:space="preserve"> get-credentials</w:t>
+      </w:r>
+      <w:r>
+        <w:t>”.</w:t>
       </w:r>
     </w:p>
     <w:p>
@@ -3148,6 +3417,15 @@
           <w:numId w:val="8"/>
         </w:numPr>
       </w:pPr>
+      <w:ins w:id="33" w:author="Gino Filicetti" w:date="2020-04-21T14:06:00Z">
+        <w:r>
+          <w:rPr>
+            <w:b/>
+            <w:bCs/>
+          </w:rPr>
+          <w:t xml:space="preserve">Optional: </w:t>
+        </w:r>
+      </w:ins>
       <w:r>
         <w:t>The Kubernetes dashboard can be brought up with the CLI easily:</w:t>
       </w:r>
@@ -3159,6 +3437,15 @@
           <w:ilvl w:val="1"/>
           <w:numId w:val="8"/>
         </w:numPr>
+        <w:rPr>
+          <w:ins w:id="34" w:author="Gino Filicetti" w:date="2020-04-21T14:05:00Z"/>
+          <w:rPrChange w:id="35" w:author="Gino Filicetti" w:date="2020-04-21T14:05:00Z">
+            <w:rPr>
+              <w:ins w:id="36" w:author="Gino Filicetti" w:date="2020-04-21T14:05:00Z"/>
+              <w:b/>
+            </w:rPr>
+          </w:rPrChange>
+        </w:rPr>
       </w:pPr>
       <w:proofErr w:type="spellStart"/>
       <w:r>
@@ -3210,6 +3497,111 @@
         <w:t>myAKSCluster</w:t>
       </w:r>
       <w:proofErr w:type="spellEnd"/>
+    </w:p>
+    <w:p>
+      <w:pPr>
+        <w:pStyle w:val="ListParagraph"/>
+        <w:numPr>
+          <w:ilvl w:val="1"/>
+          <w:numId w:val="8"/>
+        </w:numPr>
+        <w:rPr>
+          <w:ins w:id="37" w:author="Gino Filicetti" w:date="2020-04-21T14:06:00Z"/>
+          <w:rPrChange w:id="38" w:author="Gino Filicetti" w:date="2020-04-21T14:06:00Z">
+            <w:rPr>
+              <w:ins w:id="39" w:author="Gino Filicetti" w:date="2020-04-21T14:06:00Z"/>
+              <w:bCs/>
+            </w:rPr>
+          </w:rPrChange>
+        </w:rPr>
+      </w:pPr>
+      <w:ins w:id="40" w:author="Gino Filicetti" w:date="2020-04-21T14:05:00Z">
+        <w:r>
+          <w:rPr>
+            <w:b/>
+            <w:rPrChange w:id="41" w:author="Gino Filicetti" w:date="2020-04-21T14:06:00Z">
+              <w:rPr>
+                <w:b/>
+              </w:rPr>
+            </w:rPrChange>
+          </w:rPr>
+          <w:t xml:space="preserve">NOTE: </w:t>
+        </w:r>
+        <w:r>
+          <w:rPr>
+            <w:bCs/>
+            <w:rPrChange w:id="42" w:author="Gino Filicetti" w:date="2020-04-21T14:06:00Z">
+              <w:rPr>
+                <w:bCs/>
+              </w:rPr>
+            </w:rPrChange>
+          </w:rPr>
+          <w:t xml:space="preserve">Enabling the dashboard requires a special </w:t>
+        </w:r>
+        <w:proofErr w:type="spellStart"/>
+        <w:r>
+          <w:rPr>
+            <w:bCs/>
+            <w:rPrChange w:id="43" w:author="Gino Filicetti" w:date="2020-04-21T14:06:00Z">
+              <w:rPr>
+                <w:bCs/>
+              </w:rPr>
+            </w:rPrChange>
+          </w:rPr>
+          <w:t>ClusterRoleBinding</w:t>
+        </w:r>
+        <w:proofErr w:type="spellEnd"/>
+        <w:r>
+          <w:rPr>
+            <w:bCs/>
+            <w:rPrChange w:id="44" w:author="Gino Filicetti" w:date="2020-04-21T14:06:00Z">
+              <w:rPr>
+                <w:bCs/>
+              </w:rPr>
+            </w:rPrChange>
+          </w:rPr>
+          <w:t xml:space="preserve"> that the students will have to figure out. More info at this page:</w:t>
+        </w:r>
+      </w:ins>
+    </w:p>
+    <w:p>
+      <w:pPr>
+        <w:pStyle w:val="ListParagraph"/>
+        <w:numPr>
+          <w:ilvl w:val="2"/>
+          <w:numId w:val="8"/>
+        </w:numPr>
+        <w:pPrChange w:id="45" w:author="Gino Filicetti" w:date="2020-04-21T14:06:00Z">
+          <w:pPr>
+            <w:pStyle w:val="ListParagraph"/>
+            <w:numPr>
+              <w:ilvl w:val="1"/>
+              <w:numId w:val="8"/>
+            </w:numPr>
+            <w:ind w:left="1440" w:hanging="360"/>
+          </w:pPr>
+        </w:pPrChange>
+      </w:pPr>
+      <w:ins w:id="46" w:author="Gino Filicetti" w:date="2020-04-21T14:05:00Z">
+        <w:r>
+          <w:fldChar w:fldCharType="begin"/>
+        </w:r>
+        <w:r>
+          <w:instrText xml:space="preserve"> HYPERLINK "https://blog.jcorioland.io/archives/2018/08/29/azure-aks-rbac-kubernetes-dashboard.html" </w:instrText>
+        </w:r>
+        <w:r>
+          <w:fldChar w:fldCharType="separate"/>
+        </w:r>
+        <w:r>
+          <w:rPr>
+            <w:rStyle w:val="Hyperlink"/>
+          </w:rPr>
+          <w:t>https://blog.jcorioland.io/archives/2018/08/29/azure-aks-rbac-kubernetes-dashboard.html</w:t>
+        </w:r>
+        <w:r>
+          <w:fldChar w:fldCharType="end"/>
+        </w:r>
+      </w:ins>
     </w:p>
     <w:p>
       <w:pPr>
@@ -3507,6 +3899,16 @@
           <w:numId w:val="4"/>
         </w:numPr>
         <w:spacing w:after="0"/>
+        <w:pPrChange w:id="47" w:author="Gino Filicetti" w:date="2020-04-21T14:09:00Z">
+          <w:pPr>
+            <w:pStyle w:val="ListParagraph"/>
+            <w:numPr>
+              <w:numId w:val="4"/>
+            </w:numPr>
+            <w:spacing w:after="0"/>
+            <w:ind w:hanging="360"/>
+          </w:pPr>
+        </w:pPrChange>
       </w:pPr>
       <w:r>
         <w:t xml:space="preserve">Deploy the </w:t>
@@ -3515,14 +3917,62 @@
         <w:rPr>
           <w:b/>
           <w:bCs/>
+          <w:rPrChange w:id="48" w:author="Gino Filicetti" w:date="2020-04-21T14:09:00Z">
+            <w:rPr>
+              <w:b/>
+              <w:bCs/>
+            </w:rPr>
+          </w:rPrChange>
         </w:rPr>
         <w:t>API app</w:t>
       </w:r>
-      <w:r>
-        <w:t xml:space="preserve"> </w:t>
-      </w:r>
-      <w:r>
-        <w:t>through the Kubernetes dashboard using these settings:</w:t>
+      <w:ins w:id="49" w:author="Gino Filicetti" w:date="2020-04-21T14:09:00Z">
+        <w:r>
+          <w:rPr>
+            <w:rPrChange w:id="50" w:author="Gino Filicetti" w:date="2020-04-21T14:09:00Z">
+              <w:rPr>
+                <w:b/>
+                <w:bCs/>
+              </w:rPr>
+            </w:rPrChange>
+          </w:rPr>
+          <w:t xml:space="preserve"> from the command line using </w:t>
+        </w:r>
+        <w:proofErr w:type="spellStart"/>
+        <w:r>
+          <w:rPr>
+            <w:rPrChange w:id="51" w:author="Gino Filicetti" w:date="2020-04-21T14:09:00Z">
+              <w:rPr>
+                <w:b/>
+                <w:bCs/>
+              </w:rPr>
+            </w:rPrChange>
+          </w:rPr>
+          <w:t>kubectl</w:t>
+        </w:r>
+        <w:proofErr w:type="spellEnd"/>
+        <w:r>
+          <w:rPr>
+            <w:rPrChange w:id="52" w:author="Gino Filicetti" w:date="2020-04-21T14:09:00Z">
+              <w:rPr>
+                <w:b/>
+                <w:bCs/>
+              </w:rPr>
+            </w:rPrChange>
+          </w:rPr>
+          <w:t xml:space="preserve"> and YAML files</w:t>
+        </w:r>
+      </w:ins>
+      <w:del w:id="53" w:author="Gino Filicetti" w:date="2020-04-21T14:08:00Z">
+        <w:r>
+          <w:delText xml:space="preserve"> </w:delText>
+        </w:r>
+        <w:r>
+          <w:delText>through the Kubernetes dashboard using these settings</w:delText>
+        </w:r>
+      </w:del>
+      <w:r>
+        <w:t>:</w:t>
       </w:r>
     </w:p>
     <w:p>
@@ -3533,6 +3983,30 @@
           <w:numId w:val="4"/>
         </w:numPr>
         <w:spacing w:after="0"/>
+        <w:rPr>
+          <w:ins w:id="54" w:author="Gino Filicetti" w:date="2020-04-21T14:09:00Z"/>
+        </w:rPr>
+      </w:pPr>
+      <w:ins w:id="55" w:author="Gino Filicetti" w:date="2020-04-21T14:09:00Z">
+        <w:r>
+          <w:rPr>
+            <w:b/>
+          </w:rPr>
+          <w:t>NOTE</w:t>
+        </w:r>
+        <w:r>
+          <w:t>: Sample YAML files to get you started can be found in the Files section of the General channel in Teams.</w:t>
+        </w:r>
+      </w:ins>
+    </w:p>
+    <w:p>
+      <w:pPr>
+        <w:pStyle w:val="ListParagraph"/>
+        <w:numPr>
+          <w:ilvl w:val="1"/>
+          <w:numId w:val="4"/>
+        </w:numPr>
+        <w:spacing w:after="0"/>
       </w:pPr>
       <w:r>
         <w:t>Number of pods: 1</w:t>
@@ -3647,15 +4121,7 @@
         <w:spacing w:after="0"/>
       </w:pPr>
       <w:r>
-        <w:t xml:space="preserve">You should get a huge </w:t>
-      </w:r>
-      <w:proofErr w:type="spellStart"/>
-      <w:r>
-        <w:t>json</w:t>
-      </w:r>
-      <w:proofErr w:type="spellEnd"/>
-      <w:r>
-        <w:t xml:space="preserve"> document in response.</w:t>
+        <w:t>You should get a huge json document in response.</w:t>
       </w:r>
     </w:p>
     <w:p>
@@ -3880,7 +4346,7 @@
       <w:r>
         <w:t xml:space="preserve">: The Kubernetes documentation site is your friend. The full YAML specs can be found there: </w:t>
       </w:r>
-      <w:hyperlink r:id="rId20" w:history="1">
+      <w:hyperlink r:id="rId24" w:history="1">
         <w:r>
           <w:rPr>
             <w:rStyle w:val="Hyperlink"/>
@@ -3911,7 +4377,15 @@
       </w:r>
       <w:proofErr w:type="spellEnd"/>
       <w:r>
-        <w:t xml:space="preserve"> or the dashboard for this.</w:t>
+        <w:t xml:space="preserve"> </w:t>
+      </w:r>
+      <w:del w:id="56" w:author="Gino Filicetti" w:date="2020-04-21T14:16:00Z">
+        <w:r>
+          <w:delText xml:space="preserve">or the dashboard </w:delText>
+        </w:r>
+      </w:del>
+      <w:r>
+        <w:t>for this.</w:t>
       </w:r>
     </w:p>
     <w:p>
@@ -4180,7 +4654,7 @@
       <w:r>
         <w:t xml:space="preserve">: </w:t>
       </w:r>
-      <w:hyperlink r:id="rId21" w:history="1">
+      <w:hyperlink r:id="rId25" w:history="1">
         <w:r>
           <w:rPr>
             <w:rStyle w:val="Hyperlink"/>
@@ -4215,60 +4689,70 @@
         <w:t xml:space="preserve"> during deployment</w:t>
       </w:r>
       <w:r>
-        <w:t>. Also seen</w:t>
-      </w:r>
-      <w:r>
-        <w:t xml:space="preserve"> on this screen</w:t>
-      </w:r>
-      <w:r>
-        <w:t xml:space="preserve"> when creating in the portal</w:t>
-      </w:r>
-      <w:r>
-        <w:t>:</w:t>
-      </w:r>
-      <w:r>
-        <w:br/>
-      </w:r>
-      <w:r>
-        <w:rPr>
-          <w:noProof/>
-        </w:rPr>
-        <w:drawing>
-          <wp:inline distT="0" distB="0" distL="0" distR="0" wp14:anchorId="24DB0D92" wp14:editId="02A44DE5">
-            <wp:extent cx="2057400" cy="1270000"/>
-            <wp:effectExtent l="0" t="0" r="0" b="0"/>
-            <wp:docPr id="3" name="Picture 3"/>
-            <wp:cNvGraphicFramePr>
-              <a:graphicFrameLocks xmlns:a="http://schemas.openxmlformats.org/drawingml/2006/main" noChangeAspect="1"/>
-            </wp:cNvGraphicFramePr>
-            <a:graphic xmlns:a="http://schemas.openxmlformats.org/drawingml/2006/main">
-              <a:graphicData uri="http://schemas.openxmlformats.org/drawingml/2006/picture">
-                <pic:pic xmlns:pic="http://schemas.openxmlformats.org/drawingml/2006/picture">
-                  <pic:nvPicPr>
-                    <pic:cNvPr id="1" name=""/>
-                    <pic:cNvPicPr/>
-                  </pic:nvPicPr>
-                  <pic:blipFill>
-                    <a:blip r:embed="rId22"/>
-                    <a:stretch>
-                      <a:fillRect/>
-                    </a:stretch>
-                  </pic:blipFill>
-                  <pic:spPr>
-                    <a:xfrm>
-                      <a:off x="0" y="0"/>
-                      <a:ext cx="2057400" cy="1270000"/>
-                    </a:xfrm>
-                    <a:prstGeom prst="rect">
-                      <a:avLst/>
-                    </a:prstGeom>
-                  </pic:spPr>
-                </pic:pic>
-              </a:graphicData>
-            </a:graphic>
-          </wp:inline>
-        </w:drawing>
-      </w:r>
+        <w:t>.</w:t>
+      </w:r>
+      <w:ins w:id="57" w:author="Gino Filicetti" w:date="2020-04-21T14:26:00Z">
+        <w:r>
+          <w:t xml:space="preserve"> </w:t>
+        </w:r>
+      </w:ins>
+      <w:del w:id="58" w:author="Gino Filicetti" w:date="2020-04-21T14:26:00Z">
+        <w:r>
+          <w:delText xml:space="preserve"> Also seen</w:delText>
+        </w:r>
+        <w:r>
+          <w:delText xml:space="preserve"> on this screen</w:delText>
+        </w:r>
+        <w:r>
+          <w:delText xml:space="preserve"> when creating in the portal</w:delText>
+        </w:r>
+        <w:r>
+          <w:delText>:</w:delText>
+        </w:r>
+        <w:r>
+          <w:br/>
+        </w:r>
+        <w:r>
+          <w:rPr>
+            <w:noProof/>
+          </w:rPr>
+          <w:drawing>
+            <wp:inline distT="0" distB="0" distL="0" distR="0" wp14:anchorId="24DB0D92" wp14:editId="6F38FA06">
+              <wp:extent cx="2057400" cy="1270000"/>
+              <wp:effectExtent l="0" t="0" r="0" b="0"/>
+              <wp:docPr id="3" name="Picture 3"/>
+              <wp:cNvGraphicFramePr>
+                <a:graphicFrameLocks xmlns:a="http://schemas.openxmlformats.org/drawingml/2006/main" noChangeAspect="1"/>
+              </wp:cNvGraphicFramePr>
+              <a:graphic xmlns:a="http://schemas.openxmlformats.org/drawingml/2006/main">
+                <a:graphicData uri="http://schemas.openxmlformats.org/drawingml/2006/picture">
+                  <pic:pic xmlns:pic="http://schemas.openxmlformats.org/drawingml/2006/picture">
+                    <pic:nvPicPr>
+                      <pic:cNvPr id="1" name=""/>
+                      <pic:cNvPicPr/>
+                    </pic:nvPicPr>
+                    <pic:blipFill>
+                      <a:blip r:embed="rId26"/>
+                      <a:stretch>
+                        <a:fillRect/>
+                      </a:stretch>
+                    </pic:blipFill>
+                    <pic:spPr>
+                      <a:xfrm>
+                        <a:off x="0" y="0"/>
+                        <a:ext cx="2057400" cy="1270000"/>
+                      </a:xfrm>
+                      <a:prstGeom prst="rect">
+                        <a:avLst/>
+                      </a:prstGeom>
+                    </pic:spPr>
+                  </pic:pic>
+                </a:graphicData>
+              </a:graphic>
+            </wp:inline>
+          </w:drawing>
+        </w:r>
+      </w:del>
     </w:p>
     <w:p>
       <w:pPr>
@@ -4506,7 +4990,7 @@
         </w:rPr>
         <w:t xml:space="preserve">curl </w:t>
       </w:r>
-      <w:hyperlink r:id="rId23">
+      <w:hyperlink r:id="rId27">
         <w:r>
           <w:rPr>
             <w:rStyle w:val="Hyperlink"/>
@@ -4702,10 +5186,15 @@
           <w:numId w:val="5"/>
         </w:numPr>
         <w:spacing w:after="0"/>
-      </w:pPr>
-      <w:r>
-        <w:t>This should be done through the Kubernetes dashboard.</w:t>
-      </w:r>
+        <w:rPr>
+          <w:del w:id="59" w:author="Gino Filicetti" w:date="2020-04-21T14:30:00Z"/>
+        </w:rPr>
+      </w:pPr>
+      <w:del w:id="60" w:author="Gino Filicetti" w:date="2020-04-21T14:30:00Z">
+        <w:r>
+          <w:delText>This should be done through the Kubernetes dashboard.</w:delText>
+        </w:r>
+      </w:del>
     </w:p>
     <w:p>
       <w:pPr>
@@ -4727,8 +5216,49 @@
       <w:r>
         <w:t xml:space="preserve"> </w:t>
       </w:r>
-      <w:r>
-        <w:t>and Pods pages in the dashboard to see how they change.</w:t>
+      <w:ins w:id="61" w:author="Gino Filicetti" w:date="2020-04-21T14:31:00Z">
+        <w:r>
+          <w:t>or</w:t>
+        </w:r>
+      </w:ins>
+      <w:del w:id="62" w:author="Gino Filicetti" w:date="2020-04-21T14:31:00Z">
+        <w:r>
+          <w:delText>and</w:delText>
+        </w:r>
+      </w:del>
+      <w:r>
+        <w:t xml:space="preserve"> Pods </w:t>
+      </w:r>
+      <w:ins w:id="63" w:author="Gino Filicetti" w:date="2020-04-21T14:30:00Z">
+        <w:r>
+          <w:t xml:space="preserve">using </w:t>
+        </w:r>
+        <w:proofErr w:type="spellStart"/>
+        <w:r>
+          <w:t>kubectl</w:t>
+        </w:r>
+        <w:proofErr w:type="spellEnd"/>
+        <w:r>
+          <w:t xml:space="preserve"> with its special watch option</w:t>
+        </w:r>
+      </w:ins>
+      <w:ins w:id="64" w:author="Gino Filicetti" w:date="2020-04-21T14:31:00Z">
+        <w:r>
+          <w:t xml:space="preserve"> (the docs are your friend!)</w:t>
+        </w:r>
+      </w:ins>
+      <w:del w:id="65" w:author="Gino Filicetti" w:date="2020-04-21T14:30:00Z">
+        <w:r>
+          <w:delText>p</w:delText>
+        </w:r>
+      </w:del>
+      <w:del w:id="66" w:author="Gino Filicetti" w:date="2020-04-21T14:31:00Z">
+        <w:r>
+          <w:delText>ages in the dashboard to see how they change</w:delText>
+        </w:r>
+      </w:del>
+      <w:r>
+        <w:t>.</w:t>
       </w:r>
     </w:p>
     <w:p>
@@ -5024,6 +5554,9 @@
           <w:ilvl w:val="1"/>
           <w:numId w:val="5"/>
         </w:numPr>
+        <w:rPr>
+          <w:ins w:id="67" w:author="Gino Filicetti" w:date="2020-04-21T14:32:00Z"/>
+        </w:rPr>
       </w:pPr>
       <w:r>
         <w:t xml:space="preserve">Use the </w:t>
@@ -5032,11 +5565,41 @@
         <w:t xml:space="preserve">Azure </w:t>
       </w:r>
       <w:r>
-        <w:t xml:space="preserve">portal </w:t>
+        <w:t>portal</w:t>
+      </w:r>
+      <w:ins w:id="68" w:author="Gino Filicetti" w:date="2020-04-21T14:34:00Z">
+        <w:r>
+          <w:t xml:space="preserve"> or CLI</w:t>
+        </w:r>
+      </w:ins>
+      <w:r>
+        <w:t xml:space="preserve"> </w:t>
       </w:r>
       <w:r>
         <w:t>to add more nodes to the AKS cluster.</w:t>
       </w:r>
+    </w:p>
+    <w:p>
+      <w:pPr>
+        <w:pStyle w:val="ListParagraph"/>
+        <w:numPr>
+          <w:ilvl w:val="1"/>
+          <w:numId w:val="5"/>
+        </w:numPr>
+      </w:pPr>
+      <w:ins w:id="69" w:author="Gino Filicetti" w:date="2020-04-21T14:33:00Z">
+        <w:r>
+          <w:t>Use the cluster-</w:t>
+        </w:r>
+        <w:proofErr w:type="spellStart"/>
+        <w:r>
+          <w:t>autoscaler</w:t>
+        </w:r>
+        <w:proofErr w:type="spellEnd"/>
+        <w:r>
+          <w:t xml:space="preserve"> to automatically figure out more resources are needed.</w:t>
+        </w:r>
+      </w:ins>
     </w:p>
     <w:p>
       <w:pPr>
@@ -5349,7 +5912,7 @@
           <w:numId w:val="9"/>
         </w:numPr>
       </w:pPr>
-      <w:hyperlink r:id="rId24" w:history="1">
+      <w:hyperlink r:id="rId28" w:history="1">
         <w:r>
           <w:rPr>
             <w:rStyle w:val="Hyperlink"/>
@@ -5389,7 +5952,7 @@
           <w:numId w:val="9"/>
         </w:numPr>
       </w:pPr>
-      <w:hyperlink r:id="rId25" w:history="1">
+      <w:hyperlink r:id="rId29" w:history="1">
         <w:r>
           <w:rPr>
             <w:rStyle w:val="Hyperlink"/>
@@ -5745,12 +6308,44 @@
           <w:numId w:val="5"/>
         </w:numPr>
         <w:spacing w:after="0"/>
-      </w:pPr>
-      <w:r>
-        <w:t>In the Kubernetes dashboard</w:t>
-      </w:r>
-      <w:r>
-        <w:t xml:space="preserve"> on the Pods page, you should be able to see </w:t>
+        <w:rPr>
+          <w:del w:id="70" w:author="Gino Filicetti" w:date="2020-04-21T14:42:00Z"/>
+        </w:rPr>
+        <w:pPrChange w:id="71" w:author="Gino Filicetti" w:date="2020-04-21T14:42:00Z">
+          <w:pPr>
+            <w:pStyle w:val="ListParagraph"/>
+            <w:numPr>
+              <w:ilvl w:val="1"/>
+              <w:numId w:val="5"/>
+            </w:numPr>
+            <w:spacing w:after="0"/>
+            <w:ind w:left="1440" w:hanging="360"/>
+          </w:pPr>
+        </w:pPrChange>
+      </w:pPr>
+      <w:ins w:id="72" w:author="Gino Filicetti" w:date="2020-04-21T14:42:00Z">
+        <w:r>
+          <w:t xml:space="preserve">With </w:t>
+        </w:r>
+        <w:proofErr w:type="spellStart"/>
+        <w:r>
+          <w:t>kubectl</w:t>
+        </w:r>
+        <w:proofErr w:type="spellEnd"/>
+        <w:r>
+          <w:t xml:space="preserve"> and its watch feature you </w:t>
+        </w:r>
+      </w:ins>
+      <w:del w:id="73" w:author="Gino Filicetti" w:date="2020-04-21T14:42:00Z">
+        <w:r>
+          <w:delText>In the Kubernetes dashboard</w:delText>
+        </w:r>
+        <w:r>
+          <w:delText xml:space="preserve"> on the Pods page, you </w:delText>
+        </w:r>
+      </w:del>
+      <w:r>
+        <w:t xml:space="preserve">should be able to see </w:t>
       </w:r>
       <w:r>
         <w:t>new pods with the new version come</w:t>
@@ -5764,27 +6359,37 @@
       <w:r>
         <w:t>terminate</w:t>
       </w:r>
-    </w:p>
-    <w:p>
-      <w:pPr>
-        <w:pStyle w:val="ListParagraph"/>
-        <w:numPr>
-          <w:ilvl w:val="2"/>
+      <w:ins w:id="74" w:author="Gino Filicetti" w:date="2020-04-21T14:42:00Z">
+        <w:r>
+          <w:t>.</w:t>
+        </w:r>
+      </w:ins>
+    </w:p>
+    <w:p>
+      <w:pPr>
+        <w:pStyle w:val="ListParagraph"/>
+        <w:numPr>
+          <w:ilvl w:val="1"/>
           <w:numId w:val="5"/>
         </w:numPr>
         <w:spacing w:after="0"/>
-      </w:pPr>
-      <w:r>
-        <w:t xml:space="preserve">You can also do this by listing the pods with </w:t>
-      </w:r>
-      <w:proofErr w:type="spellStart"/>
-      <w:r>
-        <w:t>kubectl</w:t>
-      </w:r>
-      <w:proofErr w:type="spellEnd"/>
-      <w:r>
-        <w:t>.</w:t>
-      </w:r>
+        <w:pPrChange w:id="75" w:author="Gino Filicetti" w:date="2020-04-21T14:42:00Z">
+          <w:pPr>
+            <w:pStyle w:val="ListParagraph"/>
+            <w:numPr>
+              <w:ilvl w:val="2"/>
+              <w:numId w:val="5"/>
+            </w:numPr>
+            <w:spacing w:after="0"/>
+            <w:ind w:left="2160" w:hanging="360"/>
+          </w:pPr>
+        </w:pPrChange>
+      </w:pPr>
+      <w:del w:id="76" w:author="Gino Filicetti" w:date="2020-04-21T14:42:00Z">
+        <w:r>
+          <w:delText>You can also do this by listing the pods with kubectl.</w:delText>
+        </w:r>
+      </w:del>
     </w:p>
     <w:p>
       <w:pPr>
@@ -5842,7 +6447,15 @@
         <w:spacing w:after="0"/>
       </w:pPr>
       <w:r>
-        <w:t>Now roll back this update.</w:t>
+        <w:t xml:space="preserve">Now </w:t>
+      </w:r>
+      <w:ins w:id="77" w:author="Gino Filicetti" w:date="2020-04-21T14:43:00Z">
+        <w:r>
+          <w:t xml:space="preserve">we are going to </w:t>
+        </w:r>
+      </w:ins>
+      <w:r>
+        <w:t>roll back this update.</w:t>
       </w:r>
     </w:p>
     <w:p>
@@ -6123,10 +6736,24 @@
       </w:r>
       <w:proofErr w:type="spellStart"/>
       <w:r>
+        <w:rPr>
+          <w:b/>
+          <w:bCs/>
+          <w:rPrChange w:id="78" w:author="Gino Filicetti" w:date="2020-04-21T14:43:00Z">
+            <w:rPr/>
+          </w:rPrChange>
+        </w:rPr>
         <w:t>kubectl</w:t>
       </w:r>
       <w:proofErr w:type="spellEnd"/>
       <w:r>
+        <w:rPr>
+          <w:b/>
+          <w:bCs/>
+          <w:rPrChange w:id="79" w:author="Gino Filicetti" w:date="2020-04-21T14:43:00Z">
+            <w:rPr/>
+          </w:rPrChange>
+        </w:rPr>
         <w:t xml:space="preserve"> set image</w:t>
       </w:r>
       <w:r>
@@ -6188,7 +6815,21 @@
         <w:rPr>
           <w:b/>
         </w:rPr>
-        <w:t xml:space="preserve"> get pods – </w:t>
+        <w:t xml:space="preserve"> get pods</w:t>
+      </w:r>
+      <w:ins w:id="80" w:author="Gino Filicetti" w:date="2020-04-21T14:44:00Z">
+        <w:r>
+          <w:rPr>
+            <w:b/>
+          </w:rPr>
+          <w:t xml:space="preserve"> --watch</w:t>
+        </w:r>
+      </w:ins>
+      <w:r>
+        <w:rPr>
+          <w:b/>
+        </w:rPr>
+        <w:t xml:space="preserve"> – </w:t>
       </w:r>
       <w:r>
         <w:t>Running this will show all the pods getting updated and terminated.</w:t>
@@ -6304,7 +6945,7 @@
           <w:numId w:val="9"/>
         </w:numPr>
       </w:pPr>
-      <w:hyperlink r:id="rId26" w:history="1">
+      <w:hyperlink r:id="rId30" w:history="1">
         <w:r>
           <w:rPr>
             <w:rStyle w:val="Hyperlink"/>
@@ -7046,7 +7687,6 @@
         </w:rPr>
         <w:t xml:space="preserve">:/# </w:t>
       </w:r>
-      <w:proofErr w:type="spellStart"/>
       <w:r>
         <w:rPr>
           <w:rFonts w:ascii="Consolas" w:eastAsia="Times New Roman" w:hAnsi="Consolas" w:cs="Consolas"/>
@@ -7055,18 +7695,7 @@
           <w:szCs w:val="18"/>
           <w:shd w:val="clear" w:color="auto" w:fill="F0F2F4"/>
         </w:rPr>
-        <w:t>df</w:t>
-      </w:r>
-      <w:proofErr w:type="spellEnd"/>
-      <w:r>
-        <w:rPr>
-          <w:rFonts w:ascii="Consolas" w:eastAsia="Times New Roman" w:hAnsi="Consolas" w:cs="Consolas"/>
-          <w:b/>
-          <w:sz w:val="18"/>
-          <w:szCs w:val="18"/>
-          <w:shd w:val="clear" w:color="auto" w:fill="F0F2F4"/>
-        </w:rPr>
-        <w:t xml:space="preserve"> -Th</w:t>
+        <w:t>df -Th</w:t>
       </w:r>
       <w:r>
         <w:rPr>
@@ -7323,7 +7952,27 @@
           <w:shd w:val="clear" w:color="auto" w:fill="F0F2F4"/>
         </w:rPr>
         <w:br/>
-        <w:t>/dev/sda1      ext4      30G  4.2G   25G  15% /etc/hosts</w:t>
+        <w:t>/dev/sda1      ext4      30G  4.2G   25G  15% /</w:t>
+      </w:r>
+      <w:proofErr w:type="spellStart"/>
+      <w:r>
+        <w:rPr>
+          <w:rFonts w:ascii="Consolas" w:eastAsia="Times New Roman" w:hAnsi="Consolas" w:cs="Consolas"/>
+          <w:sz w:val="18"/>
+          <w:szCs w:val="18"/>
+          <w:shd w:val="clear" w:color="auto" w:fill="F0F2F4"/>
+        </w:rPr>
+        <w:t>etc</w:t>
+      </w:r>
+      <w:proofErr w:type="spellEnd"/>
+      <w:r>
+        <w:rPr>
+          <w:rFonts w:ascii="Consolas" w:eastAsia="Times New Roman" w:hAnsi="Consolas" w:cs="Consolas"/>
+          <w:sz w:val="18"/>
+          <w:szCs w:val="18"/>
+          <w:shd w:val="clear" w:color="auto" w:fill="F0F2F4"/>
+        </w:rPr>
+        <w:t>/hosts</w:t>
       </w:r>
       <w:r>
         <w:rPr>
@@ -7862,7 +8511,7 @@
         </w:rPr>
         <w:t>: </w:t>
       </w:r>
-      <w:hyperlink r:id="rId27">
+      <w:hyperlink r:id="rId31">
         <w:r>
           <w:rPr>
             <w:rFonts w:ascii="Calibri" w:eastAsia="Times New Roman" w:hAnsi="Calibri" w:cs="Calibri"/>
@@ -8594,7 +9243,6 @@
         </w:numPr>
         <w:spacing w:after="0"/>
       </w:pPr>
-      <w:proofErr w:type="spellStart"/>
       <w:r>
         <w:rPr>
           <w:rFonts w:ascii="Consolas" w:hAnsi="Consolas" w:cs="Consolas"/>
@@ -8609,16 +9257,15 @@
           <w:sz w:val="18"/>
           <w:szCs w:val="18"/>
         </w:rPr>
-        <w:t>nv</w:t>
-      </w:r>
-      <w:proofErr w:type="spellEnd"/>
+        <w:t>nv:</w:t>
+      </w:r>
       <w:r>
         <w:rPr>
           <w:rFonts w:ascii="Consolas" w:hAnsi="Consolas" w:cs="Consolas"/>
           <w:sz w:val="18"/>
           <w:szCs w:val="18"/>
         </w:rPr>
-        <w:t>:</w:t>
+        <w:br/>
       </w:r>
       <w:r>
         <w:rPr>
@@ -8626,7 +9273,7 @@
           <w:sz w:val="18"/>
           <w:szCs w:val="18"/>
         </w:rPr>
-        <w:br/>
+        <w:t xml:space="preserve">   </w:t>
       </w:r>
       <w:r>
         <w:rPr>
@@ -8634,7 +9281,7 @@
           <w:sz w:val="18"/>
           <w:szCs w:val="18"/>
         </w:rPr>
-        <w:t xml:space="preserve">   </w:t>
+        <w:t>- name: MONGODB_CONNECTION</w:t>
       </w:r>
       <w:r>
         <w:rPr>
@@ -8642,7 +9289,8 @@
           <w:sz w:val="18"/>
           <w:szCs w:val="18"/>
         </w:rPr>
-        <w:t>- name: MONGODB_CONNECTION</w:t>
+        <w:br/>
+        <w:t xml:space="preserve">    </w:t>
       </w:r>
       <w:r>
         <w:rPr>
@@ -8650,8 +9298,7 @@
           <w:sz w:val="18"/>
           <w:szCs w:val="18"/>
         </w:rPr>
-        <w:br/>
-        <w:t xml:space="preserve">    </w:t>
+        <w:t xml:space="preserve"> </w:t>
       </w:r>
       <w:r>
         <w:rPr>
@@ -8659,7 +9306,7 @@
           <w:sz w:val="18"/>
           <w:szCs w:val="18"/>
         </w:rPr>
-        <w:t xml:space="preserve"> </w:t>
+        <w:t xml:space="preserve">value: </w:t>
       </w:r>
       <w:r>
         <w:rPr>
@@ -8667,14 +9314,6 @@
           <w:sz w:val="18"/>
           <w:szCs w:val="18"/>
         </w:rPr>
-        <w:t xml:space="preserve">value: </w:t>
-      </w:r>
-      <w:r>
-        <w:rPr>
-          <w:rFonts w:ascii="Consolas" w:hAnsi="Consolas" w:cs="Consolas"/>
-          <w:sz w:val="18"/>
-          <w:szCs w:val="18"/>
-        </w:rPr>
         <w:t>mongodb://mongodb:27017/contentdb</w:t>
       </w:r>
     </w:p>
@@ -8709,7 +9348,7 @@
       <w:r>
         <w:t xml:space="preserve">curl </w:t>
       </w:r>
-      <w:hyperlink r:id="rId28" w:history="1">
+      <w:hyperlink r:id="rId32" w:history="1">
         <w:r>
           <w:t>http://localhost:3001/speakers</w:t>
         </w:r>
@@ -10279,7 +10918,6 @@
         </w:numPr>
         <w:spacing w:after="0"/>
       </w:pPr>
-      <w:bookmarkStart w:id="0" w:name="_GoBack"/>
       <w:r>
         <w:t>Start</w:t>
       </w:r>
@@ -10292,7 +10930,6 @@
       <w:r>
         <w:t>shell into one of the containers running on a pod and check the list of running processes</w:t>
       </w:r>
-      <w:bookmarkEnd w:id="0"/>
     </w:p>
     <w:p>
       <w:pPr>
@@ -10599,15 +11236,7 @@
       </w:pPr>
       <w:r>
         <w:lastRenderedPageBreak/>
-        <w:t xml:space="preserve">A bash shell can be opened on any </w:t>
-      </w:r>
-      <w:proofErr w:type="gramStart"/>
-      <w:r>
-        <w:t>pod</w:t>
-      </w:r>
-      <w:proofErr w:type="gramEnd"/>
-      <w:r>
-        <w:t xml:space="preserve"> so you can poke around </w:t>
+        <w:t xml:space="preserve">A bash shell can be opened on any pod so you can poke around </w:t>
       </w:r>
       <w:r>
         <w:t>on the filesystem to debug issues. You can open the shell with:</w:t>
@@ -10711,12 +11340,12 @@
       </w:pPr>
     </w:p>
     <w:sectPr>
-      <w:headerReference w:type="even" r:id="rId29"/>
-      <w:headerReference w:type="default" r:id="rId30"/>
-      <w:footerReference w:type="even" r:id="rId31"/>
-      <w:footerReference w:type="default" r:id="rId32"/>
-      <w:headerReference w:type="first" r:id="rId33"/>
-      <w:footerReference w:type="first" r:id="rId34"/>
+      <w:headerReference w:type="even" r:id="rId33"/>
+      <w:headerReference w:type="default" r:id="rId34"/>
+      <w:footerReference w:type="even" r:id="rId35"/>
+      <w:footerReference w:type="default" r:id="rId36"/>
+      <w:headerReference w:type="first" r:id="rId37"/>
+      <w:footerReference w:type="first" r:id="rId38"/>
       <w:pgSz w:w="12240" w:h="15840"/>
       <w:pgMar w:top="1440" w:right="1440" w:bottom="1440" w:left="1440" w:header="720" w:footer="720" w:gutter="0"/>
       <w:cols w:space="720"/>
@@ -10726,8 +11355,47 @@
 </w:document>
 </file>
 
+<file path=word/comments.xml><?xml version="1.0" encoding="utf-8"?>
+<w:comments xmlns:wpc="http://schemas.microsoft.com/office/word/2010/wordprocessingCanvas" xmlns:cx="http://schemas.microsoft.com/office/drawing/2014/chartex" xmlns:cx1="http://schemas.microsoft.com/office/drawing/2015/9/8/chartex" xmlns:cx2="http://schemas.microsoft.com/office/drawing/2015/10/21/chartex" xmlns:cx3="http://schemas.microsoft.com/office/drawing/2016/5/9/chartex" xmlns:cx4="http://schemas.microsoft.com/office/drawing/2016/5/10/chartex" xmlns:cx5="http://schemas.microsoft.com/office/drawing/2016/5/11/chartex" xmlns:cx6="http://schemas.microsoft.com/office/drawing/2016/5/12/chartex" xmlns:cx7="http://schemas.microsoft.com/office/drawing/2016/5/13/chartex" xmlns:cx8="http://schemas.microsoft.com/office/drawing/2016/5/14/chartex" xmlns:mc="http://schemas.openxmlformats.org/markup-compatibility/2006" xmlns:aink="http://schemas.microsoft.com/office/drawing/2016/ink" xmlns:am3d="http://schemas.microsoft.com/office/drawing/2017/model3d" xmlns:o="urn:schemas-microsoft-com:office:office" xmlns:r="http://schemas.openxmlformats.org/officeDocument/2006/relationships" xmlns:m="http://schemas.openxmlformats.org/officeDocument/2006/math" xmlns:v="urn:schemas-microsoft-com:vml" xmlns:wp14="http://schemas.microsoft.com/office/word/2010/wordprocessingDrawing" xmlns:wp="http://schemas.openxmlformats.org/drawingml/2006/wordprocessingDrawing" xmlns:w10="urn:schemas-microsoft-com:office:word" xmlns:w="http://schemas.openxmlformats.org/wordprocessingml/2006/main" xmlns:w14="http://schemas.microsoft.com/office/word/2010/wordml" xmlns:w15="http://schemas.microsoft.com/office/word/2012/wordml" xmlns:w16cex="http://schemas.microsoft.com/office/word/2018/wordml/cex" xmlns:w16cid="http://schemas.microsoft.com/office/word/2016/wordml/cid" xmlns:w16="http://schemas.microsoft.com/office/word/2018/wordml" xmlns:w16se="http://schemas.microsoft.com/office/word/2015/wordml/symex" xmlns:wpg="http://schemas.microsoft.com/office/word/2010/wordprocessingGroup" xmlns:wpi="http://schemas.microsoft.com/office/word/2010/wordprocessingInk" xmlns:wne="http://schemas.microsoft.com/office/word/2006/wordml" xmlns:wps="http://schemas.microsoft.com/office/word/2010/wordprocessingShape" mc:Ignorable="w14 w15 w16se w16cid w16 w16cex wp14">
+  <w:comment w:id="5" w:author="Gino Filicetti" w:date="2020-04-21T13:50:00Z" w:initials="GF">
+    <w:p>
+      <w:pPr>
+        <w:pStyle w:val="CommentText"/>
+      </w:pPr>
+      <w:r>
+        <w:rPr>
+          <w:rStyle w:val="CommentReference"/>
+        </w:rPr>
+        <w:annotationRef/>
+      </w:r>
+      <w:r>
+        <w:t>Figure out how to ssh tunnel to get dashboard</w:t>
+      </w:r>
+    </w:p>
+  </w:comment>
+</w:comments>
+</file>
+
+<file path=word/commentsExtended.xml><?xml version="1.0" encoding="utf-8"?>
+<w15:commentsEx xmlns:wpc="http://schemas.microsoft.com/office/word/2010/wordprocessingCanvas" xmlns:cx="http://schemas.microsoft.com/office/drawing/2014/chartex" xmlns:cx1="http://schemas.microsoft.com/office/drawing/2015/9/8/chartex" xmlns:cx2="http://schemas.microsoft.com/office/drawing/2015/10/21/chartex" xmlns:cx3="http://schemas.microsoft.com/office/drawing/2016/5/9/chartex" xmlns:cx4="http://schemas.microsoft.com/office/drawing/2016/5/10/chartex" xmlns:cx5="http://schemas.microsoft.com/office/drawing/2016/5/11/chartex" xmlns:cx6="http://schemas.microsoft.com/office/drawing/2016/5/12/chartex" xmlns:cx7="http://schemas.microsoft.com/office/drawing/2016/5/13/chartex" xmlns:cx8="http://schemas.microsoft.com/office/drawing/2016/5/14/chartex" xmlns:mc="http://schemas.openxmlformats.org/markup-compatibility/2006" xmlns:aink="http://schemas.microsoft.com/office/drawing/2016/ink" xmlns:am3d="http://schemas.microsoft.com/office/drawing/2017/model3d" xmlns:o="urn:schemas-microsoft-com:office:office" xmlns:r="http://schemas.openxmlformats.org/officeDocument/2006/relationships" xmlns:m="http://schemas.openxmlformats.org/officeDocument/2006/math" xmlns:v="urn:schemas-microsoft-com:vml" xmlns:wp14="http://schemas.microsoft.com/office/word/2010/wordprocessingDrawing" xmlns:wp="http://schemas.openxmlformats.org/drawingml/2006/wordprocessingDrawing" xmlns:w10="urn:schemas-microsoft-com:office:word" xmlns:w="http://schemas.openxmlformats.org/wordprocessingml/2006/main" xmlns:w14="http://schemas.microsoft.com/office/word/2010/wordml" xmlns:w15="http://schemas.microsoft.com/office/word/2012/wordml" xmlns:w16cex="http://schemas.microsoft.com/office/word/2018/wordml/cex" xmlns:w16cid="http://schemas.microsoft.com/office/word/2016/wordml/cid" xmlns:w16="http://schemas.microsoft.com/office/word/2018/wordml" xmlns:w16se="http://schemas.microsoft.com/office/word/2015/wordml/symex" xmlns:wpg="http://schemas.microsoft.com/office/word/2010/wordprocessingGroup" xmlns:wpi="http://schemas.microsoft.com/office/word/2010/wordprocessingInk" xmlns:wne="http://schemas.microsoft.com/office/word/2006/wordml" xmlns:wps="http://schemas.microsoft.com/office/word/2010/wordprocessingShape" mc:Ignorable="w14 w15 w16se w16cid w16 w16cex wp14">
+  <w15:commentEx w15:paraId="46381D46" w15:done="1"/>
+</w15:commentsEx>
+</file>
+
+<file path=word/commentsExtensible.xml><?xml version="1.0" encoding="utf-8"?>
+<w16cex:commentsExtensible xmlns:wpc="http://schemas.microsoft.com/office/word/2010/wordprocessingCanvas" xmlns:cx="http://schemas.microsoft.com/office/drawing/2014/chartex" xmlns:cx1="http://schemas.microsoft.com/office/drawing/2015/9/8/chartex" xmlns:cx2="http://schemas.microsoft.com/office/drawing/2015/10/21/chartex" xmlns:cx3="http://schemas.microsoft.com/office/drawing/2016/5/9/chartex" xmlns:cx4="http://schemas.microsoft.com/office/drawing/2016/5/10/chartex" xmlns:cx5="http://schemas.microsoft.com/office/drawing/2016/5/11/chartex" xmlns:cx6="http://schemas.microsoft.com/office/drawing/2016/5/12/chartex" xmlns:cx7="http://schemas.microsoft.com/office/drawing/2016/5/13/chartex" xmlns:cx8="http://schemas.microsoft.com/office/drawing/2016/5/14/chartex" xmlns:mc="http://schemas.openxmlformats.org/markup-compatibility/2006" xmlns:aink="http://schemas.microsoft.com/office/drawing/2016/ink" xmlns:am3d="http://schemas.microsoft.com/office/drawing/2017/model3d" xmlns:o="urn:schemas-microsoft-com:office:office" xmlns:r="http://schemas.openxmlformats.org/officeDocument/2006/relationships" xmlns:m="http://schemas.openxmlformats.org/officeDocument/2006/math" xmlns:v="urn:schemas-microsoft-com:vml" xmlns:wp14="http://schemas.microsoft.com/office/word/2010/wordprocessingDrawing" xmlns:wp="http://schemas.openxmlformats.org/drawingml/2006/wordprocessingDrawing" xmlns:w10="urn:schemas-microsoft-com:office:word" xmlns:w="http://schemas.openxmlformats.org/wordprocessingml/2006/main" xmlns:w14="http://schemas.microsoft.com/office/word/2010/wordml" xmlns:w15="http://schemas.microsoft.com/office/word/2012/wordml" xmlns:w16cex="http://schemas.microsoft.com/office/word/2018/wordml/cex" xmlns:w16cid="http://schemas.microsoft.com/office/word/2016/wordml/cid" xmlns:w16="http://schemas.microsoft.com/office/word/2018/wordml" xmlns:w16se="http://schemas.microsoft.com/office/word/2015/wordml/symex" xmlns:wpg="http://schemas.microsoft.com/office/word/2010/wordprocessingGroup" xmlns:wpi="http://schemas.microsoft.com/office/word/2010/wordprocessingInk" xmlns:wne="http://schemas.microsoft.com/office/word/2006/wordml" xmlns:wps="http://schemas.microsoft.com/office/word/2010/wordprocessingShape" mc:Ignorable="w14 w15 w16se w16cid w16 w16cex wp14">
+  <w16cex:commentExtensible w16cex:durableId="22497890" w16cex:dateUtc="2020-04-21T17:50:00Z"/>
+</w16cex:commentsExtensible>
+</file>
+
+<file path=word/commentsIds.xml><?xml version="1.0" encoding="utf-8"?>
+<w16cid:commentsIds xmlns:wpc="http://schemas.microsoft.com/office/word/2010/wordprocessingCanvas" xmlns:cx="http://schemas.microsoft.com/office/drawing/2014/chartex" xmlns:cx1="http://schemas.microsoft.com/office/drawing/2015/9/8/chartex" xmlns:cx2="http://schemas.microsoft.com/office/drawing/2015/10/21/chartex" xmlns:cx3="http://schemas.microsoft.com/office/drawing/2016/5/9/chartex" xmlns:cx4="http://schemas.microsoft.com/office/drawing/2016/5/10/chartex" xmlns:cx5="http://schemas.microsoft.com/office/drawing/2016/5/11/chartex" xmlns:cx6="http://schemas.microsoft.com/office/drawing/2016/5/12/chartex" xmlns:cx7="http://schemas.microsoft.com/office/drawing/2016/5/13/chartex" xmlns:cx8="http://schemas.microsoft.com/office/drawing/2016/5/14/chartex" xmlns:mc="http://schemas.openxmlformats.org/markup-compatibility/2006" xmlns:aink="http://schemas.microsoft.com/office/drawing/2016/ink" xmlns:am3d="http://schemas.microsoft.com/office/drawing/2017/model3d" xmlns:o="urn:schemas-microsoft-com:office:office" xmlns:r="http://schemas.openxmlformats.org/officeDocument/2006/relationships" xmlns:m="http://schemas.openxmlformats.org/officeDocument/2006/math" xmlns:v="urn:schemas-microsoft-com:vml" xmlns:wp14="http://schemas.microsoft.com/office/word/2010/wordprocessingDrawing" xmlns:wp="http://schemas.openxmlformats.org/drawingml/2006/wordprocessingDrawing" xmlns:w10="urn:schemas-microsoft-com:office:word" xmlns:w="http://schemas.openxmlformats.org/wordprocessingml/2006/main" xmlns:w14="http://schemas.microsoft.com/office/word/2010/wordml" xmlns:w15="http://schemas.microsoft.com/office/word/2012/wordml" xmlns:w16cex="http://schemas.microsoft.com/office/word/2018/wordml/cex" xmlns:w16cid="http://schemas.microsoft.com/office/word/2016/wordml/cid" xmlns:w16="http://schemas.microsoft.com/office/word/2018/wordml" xmlns:w16se="http://schemas.microsoft.com/office/word/2015/wordml/symex" xmlns:wpg="http://schemas.microsoft.com/office/word/2010/wordprocessingGroup" xmlns:wpi="http://schemas.microsoft.com/office/word/2010/wordprocessingInk" xmlns:wne="http://schemas.microsoft.com/office/word/2006/wordml" xmlns:wps="http://schemas.microsoft.com/office/word/2010/wordprocessingShape" mc:Ignorable="w14 w15 w16se w16cid w16 w16cex wp14">
+  <w16cid:commentId w16cid:paraId="46381D46" w16cid:durableId="22497890"/>
+</w16cid:commentsIds>
+</file>
+
 <file path=word/endnotes.xml><?xml version="1.0" encoding="utf-8"?>
-<w:endnotes xmlns:wpc="http://schemas.microsoft.com/office/word/2010/wordprocessingCanvas" xmlns:cx="http://schemas.microsoft.com/office/drawing/2014/chartex" xmlns:cx1="http://schemas.microsoft.com/office/drawing/2015/9/8/chartex" xmlns:cx2="http://schemas.microsoft.com/office/drawing/2015/10/21/chartex" xmlns:cx3="http://schemas.microsoft.com/office/drawing/2016/5/9/chartex" xmlns:cx4="http://schemas.microsoft.com/office/drawing/2016/5/10/chartex" xmlns:cx5="http://schemas.microsoft.com/office/drawing/2016/5/11/chartex" xmlns:cx6="http://schemas.microsoft.com/office/drawing/2016/5/12/chartex" xmlns:cx7="http://schemas.microsoft.com/office/drawing/2016/5/13/chartex" xmlns:cx8="http://schemas.microsoft.com/office/drawing/2016/5/14/chartex" xmlns:mc="http://schemas.openxmlformats.org/markup-compatibility/2006" xmlns:aink="http://schemas.microsoft.com/office/drawing/2016/ink" xmlns:am3d="http://schemas.microsoft.com/office/drawing/2017/model3d" xmlns:o="urn:schemas-microsoft-com:office:office" xmlns:r="http://schemas.openxmlformats.org/officeDocument/2006/relationships" xmlns:m="http://schemas.openxmlformats.org/officeDocument/2006/math" xmlns:v="urn:schemas-microsoft-com:vml" xmlns:wp14="http://schemas.microsoft.com/office/word/2010/wordprocessingDrawing" xmlns:wp="http://schemas.openxmlformats.org/drawingml/2006/wordprocessingDrawing" xmlns:w10="urn:schemas-microsoft-com:office:word" xmlns:w="http://schemas.openxmlformats.org/wordprocessingml/2006/main" xmlns:w14="http://schemas.microsoft.com/office/word/2010/wordml" xmlns:w15="http://schemas.microsoft.com/office/word/2012/wordml" xmlns:w16cid="http://schemas.microsoft.com/office/word/2016/wordml/cid" xmlns:w16se="http://schemas.microsoft.com/office/word/2015/wordml/symex" xmlns:wpg="http://schemas.microsoft.com/office/word/2010/wordprocessingGroup" xmlns:wpi="http://schemas.microsoft.com/office/word/2010/wordprocessingInk" xmlns:wne="http://schemas.microsoft.com/office/word/2006/wordml" xmlns:wps="http://schemas.microsoft.com/office/word/2010/wordprocessingShape" mc:Ignorable="w14 w15 w16se w16cid wp14">
+<w:endnotes xmlns:wpc="http://schemas.microsoft.com/office/word/2010/wordprocessingCanvas" xmlns:cx="http://schemas.microsoft.com/office/drawing/2014/chartex" xmlns:cx1="http://schemas.microsoft.com/office/drawing/2015/9/8/chartex" xmlns:cx2="http://schemas.microsoft.com/office/drawing/2015/10/21/chartex" xmlns:cx3="http://schemas.microsoft.com/office/drawing/2016/5/9/chartex" xmlns:cx4="http://schemas.microsoft.com/office/drawing/2016/5/10/chartex" xmlns:cx5="http://schemas.microsoft.com/office/drawing/2016/5/11/chartex" xmlns:cx6="http://schemas.microsoft.com/office/drawing/2016/5/12/chartex" xmlns:cx7="http://schemas.microsoft.com/office/drawing/2016/5/13/chartex" xmlns:cx8="http://schemas.microsoft.com/office/drawing/2016/5/14/chartex" xmlns:mc="http://schemas.openxmlformats.org/markup-compatibility/2006" xmlns:aink="http://schemas.microsoft.com/office/drawing/2016/ink" xmlns:am3d="http://schemas.microsoft.com/office/drawing/2017/model3d" xmlns:o="urn:schemas-microsoft-com:office:office" xmlns:r="http://schemas.openxmlformats.org/officeDocument/2006/relationships" xmlns:m="http://schemas.openxmlformats.org/officeDocument/2006/math" xmlns:v="urn:schemas-microsoft-com:vml" xmlns:wp14="http://schemas.microsoft.com/office/word/2010/wordprocessingDrawing" xmlns:wp="http://schemas.openxmlformats.org/drawingml/2006/wordprocessingDrawing" xmlns:w10="urn:schemas-microsoft-com:office:word" xmlns:w="http://schemas.openxmlformats.org/wordprocessingml/2006/main" xmlns:w14="http://schemas.microsoft.com/office/word/2010/wordml" xmlns:w15="http://schemas.microsoft.com/office/word/2012/wordml" xmlns:w16cex="http://schemas.microsoft.com/office/word/2018/wordml/cex" xmlns:w16cid="http://schemas.microsoft.com/office/word/2016/wordml/cid" xmlns:w16="http://schemas.microsoft.com/office/word/2018/wordml" xmlns:w16se="http://schemas.microsoft.com/office/word/2015/wordml/symex" xmlns:wpg="http://schemas.microsoft.com/office/word/2010/wordprocessingGroup" xmlns:wpi="http://schemas.microsoft.com/office/word/2010/wordprocessingInk" xmlns:wne="http://schemas.microsoft.com/office/word/2006/wordml" xmlns:wps="http://schemas.microsoft.com/office/word/2010/wordprocessingShape" mc:Ignorable="w14 w15 w16se w16cid w16 w16cex wp14">
   <w:endnote w:type="separator" w:id="-1">
     <w:p>
       <w:pPr>
@@ -10759,7 +11427,7 @@
 </file>
 
 <file path=word/footer1.xml><?xml version="1.0" encoding="utf-8"?>
-<w:ftr xmlns:wpc="http://schemas.microsoft.com/office/word/2010/wordprocessingCanvas" xmlns:cx="http://schemas.microsoft.com/office/drawing/2014/chartex" xmlns:cx1="http://schemas.microsoft.com/office/drawing/2015/9/8/chartex" xmlns:cx2="http://schemas.microsoft.com/office/drawing/2015/10/21/chartex" xmlns:cx3="http://schemas.microsoft.com/office/drawing/2016/5/9/chartex" xmlns:cx4="http://schemas.microsoft.com/office/drawing/2016/5/10/chartex" xmlns:cx5="http://schemas.microsoft.com/office/drawing/2016/5/11/chartex" xmlns:cx6="http://schemas.microsoft.com/office/drawing/2016/5/12/chartex" xmlns:cx7="http://schemas.microsoft.com/office/drawing/2016/5/13/chartex" xmlns:cx8="http://schemas.microsoft.com/office/drawing/2016/5/14/chartex" xmlns:mc="http://schemas.openxmlformats.org/markup-compatibility/2006" xmlns:aink="http://schemas.microsoft.com/office/drawing/2016/ink" xmlns:am3d="http://schemas.microsoft.com/office/drawing/2017/model3d" xmlns:o="urn:schemas-microsoft-com:office:office" xmlns:r="http://schemas.openxmlformats.org/officeDocument/2006/relationships" xmlns:m="http://schemas.openxmlformats.org/officeDocument/2006/math" xmlns:v="urn:schemas-microsoft-com:vml" xmlns:wp14="http://schemas.microsoft.com/office/word/2010/wordprocessingDrawing" xmlns:wp="http://schemas.openxmlformats.org/drawingml/2006/wordprocessingDrawing" xmlns:w10="urn:schemas-microsoft-com:office:word" xmlns:w="http://schemas.openxmlformats.org/wordprocessingml/2006/main" xmlns:w14="http://schemas.microsoft.com/office/word/2010/wordml" xmlns:w15="http://schemas.microsoft.com/office/word/2012/wordml" xmlns:w16cid="http://schemas.microsoft.com/office/word/2016/wordml/cid" xmlns:w16se="http://schemas.microsoft.com/office/word/2015/wordml/symex" xmlns:wpg="http://schemas.microsoft.com/office/word/2010/wordprocessingGroup" xmlns:wpi="http://schemas.microsoft.com/office/word/2010/wordprocessingInk" xmlns:wne="http://schemas.microsoft.com/office/word/2006/wordml" xmlns:wps="http://schemas.microsoft.com/office/word/2010/wordprocessingShape" mc:Ignorable="w14 w15 w16se w16cid wp14">
+<w:ftr xmlns:wpc="http://schemas.microsoft.com/office/word/2010/wordprocessingCanvas" xmlns:cx="http://schemas.microsoft.com/office/drawing/2014/chartex" xmlns:cx1="http://schemas.microsoft.com/office/drawing/2015/9/8/chartex" xmlns:cx2="http://schemas.microsoft.com/office/drawing/2015/10/21/chartex" xmlns:cx3="http://schemas.microsoft.com/office/drawing/2016/5/9/chartex" xmlns:cx4="http://schemas.microsoft.com/office/drawing/2016/5/10/chartex" xmlns:cx5="http://schemas.microsoft.com/office/drawing/2016/5/11/chartex" xmlns:cx6="http://schemas.microsoft.com/office/drawing/2016/5/12/chartex" xmlns:cx7="http://schemas.microsoft.com/office/drawing/2016/5/13/chartex" xmlns:cx8="http://schemas.microsoft.com/office/drawing/2016/5/14/chartex" xmlns:mc="http://schemas.openxmlformats.org/markup-compatibility/2006" xmlns:aink="http://schemas.microsoft.com/office/drawing/2016/ink" xmlns:am3d="http://schemas.microsoft.com/office/drawing/2017/model3d" xmlns:o="urn:schemas-microsoft-com:office:office" xmlns:r="http://schemas.openxmlformats.org/officeDocument/2006/relationships" xmlns:m="http://schemas.openxmlformats.org/officeDocument/2006/math" xmlns:v="urn:schemas-microsoft-com:vml" xmlns:wp14="http://schemas.microsoft.com/office/word/2010/wordprocessingDrawing" xmlns:wp="http://schemas.openxmlformats.org/drawingml/2006/wordprocessingDrawing" xmlns:w10="urn:schemas-microsoft-com:office:word" xmlns:w="http://schemas.openxmlformats.org/wordprocessingml/2006/main" xmlns:w14="http://schemas.microsoft.com/office/word/2010/wordml" xmlns:w15="http://schemas.microsoft.com/office/word/2012/wordml" xmlns:w16cex="http://schemas.microsoft.com/office/word/2018/wordml/cex" xmlns:w16cid="http://schemas.microsoft.com/office/word/2016/wordml/cid" xmlns:w16="http://schemas.microsoft.com/office/word/2018/wordml" xmlns:w16se="http://schemas.microsoft.com/office/word/2015/wordml/symex" xmlns:wpg="http://schemas.microsoft.com/office/word/2010/wordprocessingGroup" xmlns:wpi="http://schemas.microsoft.com/office/word/2010/wordprocessingInk" xmlns:wne="http://schemas.microsoft.com/office/word/2006/wordml" xmlns:wps="http://schemas.microsoft.com/office/word/2010/wordprocessingShape" mc:Ignorable="w14 w15 w16se w16cid w16 w16cex wp14">
   <w:p>
     <w:pPr>
       <w:pStyle w:val="Footer"/>
@@ -10769,7 +11437,7 @@
 </file>
 
 <file path=word/footer2.xml><?xml version="1.0" encoding="utf-8"?>
-<w:ftr xmlns:wpc="http://schemas.microsoft.com/office/word/2010/wordprocessingCanvas" xmlns:cx="http://schemas.microsoft.com/office/drawing/2014/chartex" xmlns:cx1="http://schemas.microsoft.com/office/drawing/2015/9/8/chartex" xmlns:cx2="http://schemas.microsoft.com/office/drawing/2015/10/21/chartex" xmlns:cx3="http://schemas.microsoft.com/office/drawing/2016/5/9/chartex" xmlns:cx4="http://schemas.microsoft.com/office/drawing/2016/5/10/chartex" xmlns:cx5="http://schemas.microsoft.com/office/drawing/2016/5/11/chartex" xmlns:cx6="http://schemas.microsoft.com/office/drawing/2016/5/12/chartex" xmlns:cx7="http://schemas.microsoft.com/office/drawing/2016/5/13/chartex" xmlns:cx8="http://schemas.microsoft.com/office/drawing/2016/5/14/chartex" xmlns:mc="http://schemas.openxmlformats.org/markup-compatibility/2006" xmlns:aink="http://schemas.microsoft.com/office/drawing/2016/ink" xmlns:am3d="http://schemas.microsoft.com/office/drawing/2017/model3d" xmlns:o="urn:schemas-microsoft-com:office:office" xmlns:r="http://schemas.openxmlformats.org/officeDocument/2006/relationships" xmlns:m="http://schemas.openxmlformats.org/officeDocument/2006/math" xmlns:v="urn:schemas-microsoft-com:vml" xmlns:wp14="http://schemas.microsoft.com/office/word/2010/wordprocessingDrawing" xmlns:wp="http://schemas.openxmlformats.org/drawingml/2006/wordprocessingDrawing" xmlns:w10="urn:schemas-microsoft-com:office:word" xmlns:w="http://schemas.openxmlformats.org/wordprocessingml/2006/main" xmlns:w14="http://schemas.microsoft.com/office/word/2010/wordml" xmlns:w15="http://schemas.microsoft.com/office/word/2012/wordml" xmlns:w16cid="http://schemas.microsoft.com/office/word/2016/wordml/cid" xmlns:w16se="http://schemas.microsoft.com/office/word/2015/wordml/symex" xmlns:wpg="http://schemas.microsoft.com/office/word/2010/wordprocessingGroup" xmlns:wpi="http://schemas.microsoft.com/office/word/2010/wordprocessingInk" xmlns:wne="http://schemas.microsoft.com/office/word/2006/wordml" xmlns:wps="http://schemas.microsoft.com/office/word/2010/wordprocessingShape" mc:Ignorable="w14 w15 w16se w16cid wp14">
+<w:ftr xmlns:wpc="http://schemas.microsoft.com/office/word/2010/wordprocessingCanvas" xmlns:cx="http://schemas.microsoft.com/office/drawing/2014/chartex" xmlns:cx1="http://schemas.microsoft.com/office/drawing/2015/9/8/chartex" xmlns:cx2="http://schemas.microsoft.com/office/drawing/2015/10/21/chartex" xmlns:cx3="http://schemas.microsoft.com/office/drawing/2016/5/9/chartex" xmlns:cx4="http://schemas.microsoft.com/office/drawing/2016/5/10/chartex" xmlns:cx5="http://schemas.microsoft.com/office/drawing/2016/5/11/chartex" xmlns:cx6="http://schemas.microsoft.com/office/drawing/2016/5/12/chartex" xmlns:cx7="http://schemas.microsoft.com/office/drawing/2016/5/13/chartex" xmlns:cx8="http://schemas.microsoft.com/office/drawing/2016/5/14/chartex" xmlns:mc="http://schemas.openxmlformats.org/markup-compatibility/2006" xmlns:aink="http://schemas.microsoft.com/office/drawing/2016/ink" xmlns:am3d="http://schemas.microsoft.com/office/drawing/2017/model3d" xmlns:o="urn:schemas-microsoft-com:office:office" xmlns:r="http://schemas.openxmlformats.org/officeDocument/2006/relationships" xmlns:m="http://schemas.openxmlformats.org/officeDocument/2006/math" xmlns:v="urn:schemas-microsoft-com:vml" xmlns:wp14="http://schemas.microsoft.com/office/word/2010/wordprocessingDrawing" xmlns:wp="http://schemas.openxmlformats.org/drawingml/2006/wordprocessingDrawing" xmlns:w10="urn:schemas-microsoft-com:office:word" xmlns:w="http://schemas.openxmlformats.org/wordprocessingml/2006/main" xmlns:w14="http://schemas.microsoft.com/office/word/2010/wordml" xmlns:w15="http://schemas.microsoft.com/office/word/2012/wordml" xmlns:w16cex="http://schemas.microsoft.com/office/word/2018/wordml/cex" xmlns:w16cid="http://schemas.microsoft.com/office/word/2016/wordml/cid" xmlns:w16="http://schemas.microsoft.com/office/word/2018/wordml" xmlns:w16se="http://schemas.microsoft.com/office/word/2015/wordml/symex" xmlns:wpg="http://schemas.microsoft.com/office/word/2010/wordprocessingGroup" xmlns:wpi="http://schemas.microsoft.com/office/word/2010/wordprocessingInk" xmlns:wne="http://schemas.microsoft.com/office/word/2006/wordml" xmlns:wps="http://schemas.microsoft.com/office/word/2010/wordprocessingShape" mc:Ignorable="w14 w15 w16se w16cid w16 w16cex wp14">
   <w:tbl>
     <w:tblPr>
       <w:tblW w:w="0" w:type="auto"/>
@@ -10827,7 +11495,7 @@
 </file>
 
 <file path=word/footer3.xml><?xml version="1.0" encoding="utf-8"?>
-<w:ftr xmlns:wpc="http://schemas.microsoft.com/office/word/2010/wordprocessingCanvas" xmlns:cx="http://schemas.microsoft.com/office/drawing/2014/chartex" xmlns:cx1="http://schemas.microsoft.com/office/drawing/2015/9/8/chartex" xmlns:cx2="http://schemas.microsoft.com/office/drawing/2015/10/21/chartex" xmlns:cx3="http://schemas.microsoft.com/office/drawing/2016/5/9/chartex" xmlns:cx4="http://schemas.microsoft.com/office/drawing/2016/5/10/chartex" xmlns:cx5="http://schemas.microsoft.com/office/drawing/2016/5/11/chartex" xmlns:cx6="http://schemas.microsoft.com/office/drawing/2016/5/12/chartex" xmlns:cx7="http://schemas.microsoft.com/office/drawing/2016/5/13/chartex" xmlns:cx8="http://schemas.microsoft.com/office/drawing/2016/5/14/chartex" xmlns:mc="http://schemas.openxmlformats.org/markup-compatibility/2006" xmlns:aink="http://schemas.microsoft.com/office/drawing/2016/ink" xmlns:am3d="http://schemas.microsoft.com/office/drawing/2017/model3d" xmlns:o="urn:schemas-microsoft-com:office:office" xmlns:r="http://schemas.openxmlformats.org/officeDocument/2006/relationships" xmlns:m="http://schemas.openxmlformats.org/officeDocument/2006/math" xmlns:v="urn:schemas-microsoft-com:vml" xmlns:wp14="http://schemas.microsoft.com/office/word/2010/wordprocessingDrawing" xmlns:wp="http://schemas.openxmlformats.org/drawingml/2006/wordprocessingDrawing" xmlns:w10="urn:schemas-microsoft-com:office:word" xmlns:w="http://schemas.openxmlformats.org/wordprocessingml/2006/main" xmlns:w14="http://schemas.microsoft.com/office/word/2010/wordml" xmlns:w15="http://schemas.microsoft.com/office/word/2012/wordml" xmlns:w16cid="http://schemas.microsoft.com/office/word/2016/wordml/cid" xmlns:w16se="http://schemas.microsoft.com/office/word/2015/wordml/symex" xmlns:wpg="http://schemas.microsoft.com/office/word/2010/wordprocessingGroup" xmlns:wpi="http://schemas.microsoft.com/office/word/2010/wordprocessingInk" xmlns:wne="http://schemas.microsoft.com/office/word/2006/wordml" xmlns:wps="http://schemas.microsoft.com/office/word/2010/wordprocessingShape" mc:Ignorable="w14 w15 w16se w16cid wp14">
+<w:ftr xmlns:wpc="http://schemas.microsoft.com/office/word/2010/wordprocessingCanvas" xmlns:cx="http://schemas.microsoft.com/office/drawing/2014/chartex" xmlns:cx1="http://schemas.microsoft.com/office/drawing/2015/9/8/chartex" xmlns:cx2="http://schemas.microsoft.com/office/drawing/2015/10/21/chartex" xmlns:cx3="http://schemas.microsoft.com/office/drawing/2016/5/9/chartex" xmlns:cx4="http://schemas.microsoft.com/office/drawing/2016/5/10/chartex" xmlns:cx5="http://schemas.microsoft.com/office/drawing/2016/5/11/chartex" xmlns:cx6="http://schemas.microsoft.com/office/drawing/2016/5/12/chartex" xmlns:cx7="http://schemas.microsoft.com/office/drawing/2016/5/13/chartex" xmlns:cx8="http://schemas.microsoft.com/office/drawing/2016/5/14/chartex" xmlns:mc="http://schemas.openxmlformats.org/markup-compatibility/2006" xmlns:aink="http://schemas.microsoft.com/office/drawing/2016/ink" xmlns:am3d="http://schemas.microsoft.com/office/drawing/2017/model3d" xmlns:o="urn:schemas-microsoft-com:office:office" xmlns:r="http://schemas.openxmlformats.org/officeDocument/2006/relationships" xmlns:m="http://schemas.openxmlformats.org/officeDocument/2006/math" xmlns:v="urn:schemas-microsoft-com:vml" xmlns:wp14="http://schemas.microsoft.com/office/word/2010/wordprocessingDrawing" xmlns:wp="http://schemas.openxmlformats.org/drawingml/2006/wordprocessingDrawing" xmlns:w10="urn:schemas-microsoft-com:office:word" xmlns:w="http://schemas.openxmlformats.org/wordprocessingml/2006/main" xmlns:w14="http://schemas.microsoft.com/office/word/2010/wordml" xmlns:w15="http://schemas.microsoft.com/office/word/2012/wordml" xmlns:w16cex="http://schemas.microsoft.com/office/word/2018/wordml/cex" xmlns:w16cid="http://schemas.microsoft.com/office/word/2016/wordml/cid" xmlns:w16="http://schemas.microsoft.com/office/word/2018/wordml" xmlns:w16se="http://schemas.microsoft.com/office/word/2015/wordml/symex" xmlns:wpg="http://schemas.microsoft.com/office/word/2010/wordprocessingGroup" xmlns:wpi="http://schemas.microsoft.com/office/word/2010/wordprocessingInk" xmlns:wne="http://schemas.microsoft.com/office/word/2006/wordml" xmlns:wps="http://schemas.microsoft.com/office/word/2010/wordprocessingShape" mc:Ignorable="w14 w15 w16se w16cid w16 w16cex wp14">
   <w:tbl>
     <w:tblPr>
       <w:tblW w:w="0" w:type="auto"/>
@@ -10885,7 +11553,7 @@
 </file>
 
 <file path=word/footnotes.xml><?xml version="1.0" encoding="utf-8"?>
-<w:footnotes xmlns:wpc="http://schemas.microsoft.com/office/word/2010/wordprocessingCanvas" xmlns:cx="http://schemas.microsoft.com/office/drawing/2014/chartex" xmlns:cx1="http://schemas.microsoft.com/office/drawing/2015/9/8/chartex" xmlns:cx2="http://schemas.microsoft.com/office/drawing/2015/10/21/chartex" xmlns:cx3="http://schemas.microsoft.com/office/drawing/2016/5/9/chartex" xmlns:cx4="http://schemas.microsoft.com/office/drawing/2016/5/10/chartex" xmlns:cx5="http://schemas.microsoft.com/office/drawing/2016/5/11/chartex" xmlns:cx6="http://schemas.microsoft.com/office/drawing/2016/5/12/chartex" xmlns:cx7="http://schemas.microsoft.com/office/drawing/2016/5/13/chartex" xmlns:cx8="http://schemas.microsoft.com/office/drawing/2016/5/14/chartex" xmlns:mc="http://schemas.openxmlformats.org/markup-compatibility/2006" xmlns:aink="http://schemas.microsoft.com/office/drawing/2016/ink" xmlns:am3d="http://schemas.microsoft.com/office/drawing/2017/model3d" xmlns:o="urn:schemas-microsoft-com:office:office" xmlns:r="http://schemas.openxmlformats.org/officeDocument/2006/relationships" xmlns:m="http://schemas.openxmlformats.org/officeDocument/2006/math" xmlns:v="urn:schemas-microsoft-com:vml" xmlns:wp14="http://schemas.microsoft.com/office/word/2010/wordprocessingDrawing" xmlns:wp="http://schemas.openxmlformats.org/drawingml/2006/wordprocessingDrawing" xmlns:w10="urn:schemas-microsoft-com:office:word" xmlns:w="http://schemas.openxmlformats.org/wordprocessingml/2006/main" xmlns:w14="http://schemas.microsoft.com/office/word/2010/wordml" xmlns:w15="http://schemas.microsoft.com/office/word/2012/wordml" xmlns:w16cid="http://schemas.microsoft.com/office/word/2016/wordml/cid" xmlns:w16se="http://schemas.microsoft.com/office/word/2015/wordml/symex" xmlns:wpg="http://schemas.microsoft.com/office/word/2010/wordprocessingGroup" xmlns:wpi="http://schemas.microsoft.com/office/word/2010/wordprocessingInk" xmlns:wne="http://schemas.microsoft.com/office/word/2006/wordml" xmlns:wps="http://schemas.microsoft.com/office/word/2010/wordprocessingShape" mc:Ignorable="w14 w15 w16se w16cid wp14">
+<w:footnotes xmlns:wpc="http://schemas.microsoft.com/office/word/2010/wordprocessingCanvas" xmlns:cx="http://schemas.microsoft.com/office/drawing/2014/chartex" xmlns:cx1="http://schemas.microsoft.com/office/drawing/2015/9/8/chartex" xmlns:cx2="http://schemas.microsoft.com/office/drawing/2015/10/21/chartex" xmlns:cx3="http://schemas.microsoft.com/office/drawing/2016/5/9/chartex" xmlns:cx4="http://schemas.microsoft.com/office/drawing/2016/5/10/chartex" xmlns:cx5="http://schemas.microsoft.com/office/drawing/2016/5/11/chartex" xmlns:cx6="http://schemas.microsoft.com/office/drawing/2016/5/12/chartex" xmlns:cx7="http://schemas.microsoft.com/office/drawing/2016/5/13/chartex" xmlns:cx8="http://schemas.microsoft.com/office/drawing/2016/5/14/chartex" xmlns:mc="http://schemas.openxmlformats.org/markup-compatibility/2006" xmlns:aink="http://schemas.microsoft.com/office/drawing/2016/ink" xmlns:am3d="http://schemas.microsoft.com/office/drawing/2017/model3d" xmlns:o="urn:schemas-microsoft-com:office:office" xmlns:r="http://schemas.openxmlformats.org/officeDocument/2006/relationships" xmlns:m="http://schemas.openxmlformats.org/officeDocument/2006/math" xmlns:v="urn:schemas-microsoft-com:vml" xmlns:wp14="http://schemas.microsoft.com/office/word/2010/wordprocessingDrawing" xmlns:wp="http://schemas.openxmlformats.org/drawingml/2006/wordprocessingDrawing" xmlns:w10="urn:schemas-microsoft-com:office:word" xmlns:w="http://schemas.openxmlformats.org/wordprocessingml/2006/main" xmlns:w14="http://schemas.microsoft.com/office/word/2010/wordml" xmlns:w15="http://schemas.microsoft.com/office/word/2012/wordml" xmlns:w16cex="http://schemas.microsoft.com/office/word/2018/wordml/cex" xmlns:w16cid="http://schemas.microsoft.com/office/word/2016/wordml/cid" xmlns:w16="http://schemas.microsoft.com/office/word/2018/wordml" xmlns:w16se="http://schemas.microsoft.com/office/word/2015/wordml/symex" xmlns:wpg="http://schemas.microsoft.com/office/word/2010/wordprocessingGroup" xmlns:wpi="http://schemas.microsoft.com/office/word/2010/wordprocessingInk" xmlns:wne="http://schemas.microsoft.com/office/word/2006/wordml" xmlns:wps="http://schemas.microsoft.com/office/word/2010/wordprocessingShape" mc:Ignorable="w14 w15 w16se w16cid w16 w16cex wp14">
   <w:footnote w:type="separator" w:id="-1">
     <w:p>
       <w:pPr>
@@ -10917,7 +11585,7 @@
 </file>
 
 <file path=word/header1.xml><?xml version="1.0" encoding="utf-8"?>
-<w:hdr xmlns:wpc="http://schemas.microsoft.com/office/word/2010/wordprocessingCanvas" xmlns:cx="http://schemas.microsoft.com/office/drawing/2014/chartex" xmlns:cx1="http://schemas.microsoft.com/office/drawing/2015/9/8/chartex" xmlns:cx2="http://schemas.microsoft.com/office/drawing/2015/10/21/chartex" xmlns:cx3="http://schemas.microsoft.com/office/drawing/2016/5/9/chartex" xmlns:cx4="http://schemas.microsoft.com/office/drawing/2016/5/10/chartex" xmlns:cx5="http://schemas.microsoft.com/office/drawing/2016/5/11/chartex" xmlns:cx6="http://schemas.microsoft.com/office/drawing/2016/5/12/chartex" xmlns:cx7="http://schemas.microsoft.com/office/drawing/2016/5/13/chartex" xmlns:cx8="http://schemas.microsoft.com/office/drawing/2016/5/14/chartex" xmlns:mc="http://schemas.openxmlformats.org/markup-compatibility/2006" xmlns:aink="http://schemas.microsoft.com/office/drawing/2016/ink" xmlns:am3d="http://schemas.microsoft.com/office/drawing/2017/model3d" xmlns:o="urn:schemas-microsoft-com:office:office" xmlns:r="http://schemas.openxmlformats.org/officeDocument/2006/relationships" xmlns:m="http://schemas.openxmlformats.org/officeDocument/2006/math" xmlns:v="urn:schemas-microsoft-com:vml" xmlns:wp14="http://schemas.microsoft.com/office/word/2010/wordprocessingDrawing" xmlns:wp="http://schemas.openxmlformats.org/drawingml/2006/wordprocessingDrawing" xmlns:w10="urn:schemas-microsoft-com:office:word" xmlns:w="http://schemas.openxmlformats.org/wordprocessingml/2006/main" xmlns:w14="http://schemas.microsoft.com/office/word/2010/wordml" xmlns:w15="http://schemas.microsoft.com/office/word/2012/wordml" xmlns:w16cid="http://schemas.microsoft.com/office/word/2016/wordml/cid" xmlns:w16se="http://schemas.microsoft.com/office/word/2015/wordml/symex" xmlns:wpg="http://schemas.microsoft.com/office/word/2010/wordprocessingGroup" xmlns:wpi="http://schemas.microsoft.com/office/word/2010/wordprocessingInk" xmlns:wne="http://schemas.microsoft.com/office/word/2006/wordml" xmlns:wps="http://schemas.microsoft.com/office/word/2010/wordprocessingShape" mc:Ignorable="w14 w15 w16se w16cid wp14">
+<w:hdr xmlns:wpc="http://schemas.microsoft.com/office/word/2010/wordprocessingCanvas" xmlns:cx="http://schemas.microsoft.com/office/drawing/2014/chartex" xmlns:cx1="http://schemas.microsoft.com/office/drawing/2015/9/8/chartex" xmlns:cx2="http://schemas.microsoft.com/office/drawing/2015/10/21/chartex" xmlns:cx3="http://schemas.microsoft.com/office/drawing/2016/5/9/chartex" xmlns:cx4="http://schemas.microsoft.com/office/drawing/2016/5/10/chartex" xmlns:cx5="http://schemas.microsoft.com/office/drawing/2016/5/11/chartex" xmlns:cx6="http://schemas.microsoft.com/office/drawing/2016/5/12/chartex" xmlns:cx7="http://schemas.microsoft.com/office/drawing/2016/5/13/chartex" xmlns:cx8="http://schemas.microsoft.com/office/drawing/2016/5/14/chartex" xmlns:mc="http://schemas.openxmlformats.org/markup-compatibility/2006" xmlns:aink="http://schemas.microsoft.com/office/drawing/2016/ink" xmlns:am3d="http://schemas.microsoft.com/office/drawing/2017/model3d" xmlns:o="urn:schemas-microsoft-com:office:office" xmlns:r="http://schemas.openxmlformats.org/officeDocument/2006/relationships" xmlns:m="http://schemas.openxmlformats.org/officeDocument/2006/math" xmlns:v="urn:schemas-microsoft-com:vml" xmlns:wp14="http://schemas.microsoft.com/office/word/2010/wordprocessingDrawing" xmlns:wp="http://schemas.openxmlformats.org/drawingml/2006/wordprocessingDrawing" xmlns:w10="urn:schemas-microsoft-com:office:word" xmlns:w="http://schemas.openxmlformats.org/wordprocessingml/2006/main" xmlns:w14="http://schemas.microsoft.com/office/word/2010/wordml" xmlns:w15="http://schemas.microsoft.com/office/word/2012/wordml" xmlns:w16cex="http://schemas.microsoft.com/office/word/2018/wordml/cex" xmlns:w16cid="http://schemas.microsoft.com/office/word/2016/wordml/cid" xmlns:w16="http://schemas.microsoft.com/office/word/2018/wordml" xmlns:w16se="http://schemas.microsoft.com/office/word/2015/wordml/symex" xmlns:wpg="http://schemas.microsoft.com/office/word/2010/wordprocessingGroup" xmlns:wpi="http://schemas.microsoft.com/office/word/2010/wordprocessingInk" xmlns:wne="http://schemas.microsoft.com/office/word/2006/wordml" xmlns:wps="http://schemas.microsoft.com/office/word/2010/wordprocessingShape" mc:Ignorable="w14 w15 w16se w16cid w16 w16cex wp14">
   <w:p>
     <w:pPr>
       <w:pStyle w:val="Header"/>
@@ -10927,7 +11595,7 @@
 </file>
 
 <file path=word/header2.xml><?xml version="1.0" encoding="utf-8"?>
-<w:hdr xmlns:wpc="http://schemas.microsoft.com/office/word/2010/wordprocessingCanvas" xmlns:cx="http://schemas.microsoft.com/office/drawing/2014/chartex" xmlns:cx1="http://schemas.microsoft.com/office/drawing/2015/9/8/chartex" xmlns:cx2="http://schemas.microsoft.com/office/drawing/2015/10/21/chartex" xmlns:cx3="http://schemas.microsoft.com/office/drawing/2016/5/9/chartex" xmlns:cx4="http://schemas.microsoft.com/office/drawing/2016/5/10/chartex" xmlns:cx5="http://schemas.microsoft.com/office/drawing/2016/5/11/chartex" xmlns:cx6="http://schemas.microsoft.com/office/drawing/2016/5/12/chartex" xmlns:cx7="http://schemas.microsoft.com/office/drawing/2016/5/13/chartex" xmlns:cx8="http://schemas.microsoft.com/office/drawing/2016/5/14/chartex" xmlns:mc="http://schemas.openxmlformats.org/markup-compatibility/2006" xmlns:aink="http://schemas.microsoft.com/office/drawing/2016/ink" xmlns:am3d="http://schemas.microsoft.com/office/drawing/2017/model3d" xmlns:o="urn:schemas-microsoft-com:office:office" xmlns:r="http://schemas.openxmlformats.org/officeDocument/2006/relationships" xmlns:m="http://schemas.openxmlformats.org/officeDocument/2006/math" xmlns:v="urn:schemas-microsoft-com:vml" xmlns:wp14="http://schemas.microsoft.com/office/word/2010/wordprocessingDrawing" xmlns:wp="http://schemas.openxmlformats.org/drawingml/2006/wordprocessingDrawing" xmlns:w10="urn:schemas-microsoft-com:office:word" xmlns:w="http://schemas.openxmlformats.org/wordprocessingml/2006/main" xmlns:w14="http://schemas.microsoft.com/office/word/2010/wordml" xmlns:w15="http://schemas.microsoft.com/office/word/2012/wordml" xmlns:w16cid="http://schemas.microsoft.com/office/word/2016/wordml/cid" xmlns:w16se="http://schemas.microsoft.com/office/word/2015/wordml/symex" xmlns:wpg="http://schemas.microsoft.com/office/word/2010/wordprocessingGroup" xmlns:wpi="http://schemas.microsoft.com/office/word/2010/wordprocessingInk" xmlns:wne="http://schemas.microsoft.com/office/word/2006/wordml" xmlns:wps="http://schemas.microsoft.com/office/word/2010/wordprocessingShape" mc:Ignorable="w14 w15 w16se w16cid wp14">
+<w:hdr xmlns:wpc="http://schemas.microsoft.com/office/word/2010/wordprocessingCanvas" xmlns:cx="http://schemas.microsoft.com/office/drawing/2014/chartex" xmlns:cx1="http://schemas.microsoft.com/office/drawing/2015/9/8/chartex" xmlns:cx2="http://schemas.microsoft.com/office/drawing/2015/10/21/chartex" xmlns:cx3="http://schemas.microsoft.com/office/drawing/2016/5/9/chartex" xmlns:cx4="http://schemas.microsoft.com/office/drawing/2016/5/10/chartex" xmlns:cx5="http://schemas.microsoft.com/office/drawing/2016/5/11/chartex" xmlns:cx6="http://schemas.microsoft.com/office/drawing/2016/5/12/chartex" xmlns:cx7="http://schemas.microsoft.com/office/drawing/2016/5/13/chartex" xmlns:cx8="http://schemas.microsoft.com/office/drawing/2016/5/14/chartex" xmlns:mc="http://schemas.openxmlformats.org/markup-compatibility/2006" xmlns:aink="http://schemas.microsoft.com/office/drawing/2016/ink" xmlns:am3d="http://schemas.microsoft.com/office/drawing/2017/model3d" xmlns:o="urn:schemas-microsoft-com:office:office" xmlns:r="http://schemas.openxmlformats.org/officeDocument/2006/relationships" xmlns:m="http://schemas.openxmlformats.org/officeDocument/2006/math" xmlns:v="urn:schemas-microsoft-com:vml" xmlns:wp14="http://schemas.microsoft.com/office/word/2010/wordprocessingDrawing" xmlns:wp="http://schemas.openxmlformats.org/drawingml/2006/wordprocessingDrawing" xmlns:w10="urn:schemas-microsoft-com:office:word" xmlns:w="http://schemas.openxmlformats.org/wordprocessingml/2006/main" xmlns:w14="http://schemas.microsoft.com/office/word/2010/wordml" xmlns:w15="http://schemas.microsoft.com/office/word/2012/wordml" xmlns:w16cex="http://schemas.microsoft.com/office/word/2018/wordml/cex" xmlns:w16cid="http://schemas.microsoft.com/office/word/2016/wordml/cid" xmlns:w16="http://schemas.microsoft.com/office/word/2018/wordml" xmlns:w16se="http://schemas.microsoft.com/office/word/2015/wordml/symex" xmlns:wpg="http://schemas.microsoft.com/office/word/2010/wordprocessingGroup" xmlns:wpi="http://schemas.microsoft.com/office/word/2010/wordprocessingInk" xmlns:wne="http://schemas.microsoft.com/office/word/2006/wordml" xmlns:wps="http://schemas.microsoft.com/office/word/2010/wordprocessingShape" mc:Ignorable="w14 w15 w16se w16cid w16 w16cex wp14">
   <w:tbl>
     <w:tblPr>
       <w:tblW w:w="0" w:type="auto"/>
@@ -10985,7 +11653,7 @@
 </file>
 
 <file path=word/header3.xml><?xml version="1.0" encoding="utf-8"?>
-<w:hdr xmlns:wpc="http://schemas.microsoft.com/office/word/2010/wordprocessingCanvas" xmlns:cx="http://schemas.microsoft.com/office/drawing/2014/chartex" xmlns:cx1="http://schemas.microsoft.com/office/drawing/2015/9/8/chartex" xmlns:cx2="http://schemas.microsoft.com/office/drawing/2015/10/21/chartex" xmlns:cx3="http://schemas.microsoft.com/office/drawing/2016/5/9/chartex" xmlns:cx4="http://schemas.microsoft.com/office/drawing/2016/5/10/chartex" xmlns:cx5="http://schemas.microsoft.com/office/drawing/2016/5/11/chartex" xmlns:cx6="http://schemas.microsoft.com/office/drawing/2016/5/12/chartex" xmlns:cx7="http://schemas.microsoft.com/office/drawing/2016/5/13/chartex" xmlns:cx8="http://schemas.microsoft.com/office/drawing/2016/5/14/chartex" xmlns:mc="http://schemas.openxmlformats.org/markup-compatibility/2006" xmlns:aink="http://schemas.microsoft.com/office/drawing/2016/ink" xmlns:am3d="http://schemas.microsoft.com/office/drawing/2017/model3d" xmlns:o="urn:schemas-microsoft-com:office:office" xmlns:r="http://schemas.openxmlformats.org/officeDocument/2006/relationships" xmlns:m="http://schemas.openxmlformats.org/officeDocument/2006/math" xmlns:v="urn:schemas-microsoft-com:vml" xmlns:wp14="http://schemas.microsoft.com/office/word/2010/wordprocessingDrawing" xmlns:wp="http://schemas.openxmlformats.org/drawingml/2006/wordprocessingDrawing" xmlns:w10="urn:schemas-microsoft-com:office:word" xmlns:w="http://schemas.openxmlformats.org/wordprocessingml/2006/main" xmlns:w14="http://schemas.microsoft.com/office/word/2010/wordml" xmlns:w15="http://schemas.microsoft.com/office/word/2012/wordml" xmlns:w16cid="http://schemas.microsoft.com/office/word/2016/wordml/cid" xmlns:w16se="http://schemas.microsoft.com/office/word/2015/wordml/symex" xmlns:wpg="http://schemas.microsoft.com/office/word/2010/wordprocessingGroup" xmlns:wpi="http://schemas.microsoft.com/office/word/2010/wordprocessingInk" xmlns:wne="http://schemas.microsoft.com/office/word/2006/wordml" xmlns:wps="http://schemas.microsoft.com/office/word/2010/wordprocessingShape" mc:Ignorable="w14 w15 w16se w16cid wp14">
+<w:hdr xmlns:wpc="http://schemas.microsoft.com/office/word/2010/wordprocessingCanvas" xmlns:cx="http://schemas.microsoft.com/office/drawing/2014/chartex" xmlns:cx1="http://schemas.microsoft.com/office/drawing/2015/9/8/chartex" xmlns:cx2="http://schemas.microsoft.com/office/drawing/2015/10/21/chartex" xmlns:cx3="http://schemas.microsoft.com/office/drawing/2016/5/9/chartex" xmlns:cx4="http://schemas.microsoft.com/office/drawing/2016/5/10/chartex" xmlns:cx5="http://schemas.microsoft.com/office/drawing/2016/5/11/chartex" xmlns:cx6="http://schemas.microsoft.com/office/drawing/2016/5/12/chartex" xmlns:cx7="http://schemas.microsoft.com/office/drawing/2016/5/13/chartex" xmlns:cx8="http://schemas.microsoft.com/office/drawing/2016/5/14/chartex" xmlns:mc="http://schemas.openxmlformats.org/markup-compatibility/2006" xmlns:aink="http://schemas.microsoft.com/office/drawing/2016/ink" xmlns:am3d="http://schemas.microsoft.com/office/drawing/2017/model3d" xmlns:o="urn:schemas-microsoft-com:office:office" xmlns:r="http://schemas.openxmlformats.org/officeDocument/2006/relationships" xmlns:m="http://schemas.openxmlformats.org/officeDocument/2006/math" xmlns:v="urn:schemas-microsoft-com:vml" xmlns:wp14="http://schemas.microsoft.com/office/word/2010/wordprocessingDrawing" xmlns:wp="http://schemas.openxmlformats.org/drawingml/2006/wordprocessingDrawing" xmlns:w10="urn:schemas-microsoft-com:office:word" xmlns:w="http://schemas.openxmlformats.org/wordprocessingml/2006/main" xmlns:w14="http://schemas.microsoft.com/office/word/2010/wordml" xmlns:w15="http://schemas.microsoft.com/office/word/2012/wordml" xmlns:w16cex="http://schemas.microsoft.com/office/word/2018/wordml/cex" xmlns:w16cid="http://schemas.microsoft.com/office/word/2016/wordml/cid" xmlns:w16="http://schemas.microsoft.com/office/word/2018/wordml" xmlns:w16se="http://schemas.microsoft.com/office/word/2015/wordml/symex" xmlns:wpg="http://schemas.microsoft.com/office/word/2010/wordprocessingGroup" xmlns:wpi="http://schemas.microsoft.com/office/word/2010/wordprocessingInk" xmlns:wne="http://schemas.microsoft.com/office/word/2006/wordml" xmlns:wps="http://schemas.microsoft.com/office/word/2010/wordprocessingShape" mc:Ignorable="w14 w15 w16se w16cid w16 w16cex wp14">
   <w:tbl>
     <w:tblPr>
       <w:tblW w:w="0" w:type="auto"/>
@@ -11043,7 +11711,7 @@
 </file>
 
 <file path=word/numbering.xml><?xml version="1.0" encoding="utf-8"?>
-<w:numbering xmlns:wpc="http://schemas.microsoft.com/office/word/2010/wordprocessingCanvas" xmlns:cx="http://schemas.microsoft.com/office/drawing/2014/chartex" xmlns:cx1="http://schemas.microsoft.com/office/drawing/2015/9/8/chartex" xmlns:cx2="http://schemas.microsoft.com/office/drawing/2015/10/21/chartex" xmlns:cx3="http://schemas.microsoft.com/office/drawing/2016/5/9/chartex" xmlns:cx4="http://schemas.microsoft.com/office/drawing/2016/5/10/chartex" xmlns:cx5="http://schemas.microsoft.com/office/drawing/2016/5/11/chartex" xmlns:cx6="http://schemas.microsoft.com/office/drawing/2016/5/12/chartex" xmlns:cx7="http://schemas.microsoft.com/office/drawing/2016/5/13/chartex" xmlns:cx8="http://schemas.microsoft.com/office/drawing/2016/5/14/chartex" xmlns:mc="http://schemas.openxmlformats.org/markup-compatibility/2006" xmlns:aink="http://schemas.microsoft.com/office/drawing/2016/ink" xmlns:am3d="http://schemas.microsoft.com/office/drawing/2017/model3d" xmlns:o="urn:schemas-microsoft-com:office:office" xmlns:r="http://schemas.openxmlformats.org/officeDocument/2006/relationships" xmlns:m="http://schemas.openxmlformats.org/officeDocument/2006/math" xmlns:v="urn:schemas-microsoft-com:vml" xmlns:wp14="http://schemas.microsoft.com/office/word/2010/wordprocessingDrawing" xmlns:wp="http://schemas.openxmlformats.org/drawingml/2006/wordprocessingDrawing" xmlns:w10="urn:schemas-microsoft-com:office:word" xmlns:w="http://schemas.openxmlformats.org/wordprocessingml/2006/main" xmlns:w14="http://schemas.microsoft.com/office/word/2010/wordml" xmlns:w15="http://schemas.microsoft.com/office/word/2012/wordml" xmlns:w16cid="http://schemas.microsoft.com/office/word/2016/wordml/cid" xmlns:w16se="http://schemas.microsoft.com/office/word/2015/wordml/symex" xmlns:wpg="http://schemas.microsoft.com/office/word/2010/wordprocessingGroup" xmlns:wpi="http://schemas.microsoft.com/office/word/2010/wordprocessingInk" xmlns:wne="http://schemas.microsoft.com/office/word/2006/wordml" xmlns:wps="http://schemas.microsoft.com/office/word/2010/wordprocessingShape" mc:Ignorable="w14 w15 w16se w16cid wp14">
+<w:numbering xmlns:wpc="http://schemas.microsoft.com/office/word/2010/wordprocessingCanvas" xmlns:cx="http://schemas.microsoft.com/office/drawing/2014/chartex" xmlns:cx1="http://schemas.microsoft.com/office/drawing/2015/9/8/chartex" xmlns:cx2="http://schemas.microsoft.com/office/drawing/2015/10/21/chartex" xmlns:cx3="http://schemas.microsoft.com/office/drawing/2016/5/9/chartex" xmlns:cx4="http://schemas.microsoft.com/office/drawing/2016/5/10/chartex" xmlns:cx5="http://schemas.microsoft.com/office/drawing/2016/5/11/chartex" xmlns:cx6="http://schemas.microsoft.com/office/drawing/2016/5/12/chartex" xmlns:cx7="http://schemas.microsoft.com/office/drawing/2016/5/13/chartex" xmlns:cx8="http://schemas.microsoft.com/office/drawing/2016/5/14/chartex" xmlns:mc="http://schemas.openxmlformats.org/markup-compatibility/2006" xmlns:aink="http://schemas.microsoft.com/office/drawing/2016/ink" xmlns:am3d="http://schemas.microsoft.com/office/drawing/2017/model3d" xmlns:o="urn:schemas-microsoft-com:office:office" xmlns:r="http://schemas.openxmlformats.org/officeDocument/2006/relationships" xmlns:m="http://schemas.openxmlformats.org/officeDocument/2006/math" xmlns:v="urn:schemas-microsoft-com:vml" xmlns:wp14="http://schemas.microsoft.com/office/word/2010/wordprocessingDrawing" xmlns:wp="http://schemas.openxmlformats.org/drawingml/2006/wordprocessingDrawing" xmlns:w10="urn:schemas-microsoft-com:office:word" xmlns:w="http://schemas.openxmlformats.org/wordprocessingml/2006/main" xmlns:w14="http://schemas.microsoft.com/office/word/2010/wordml" xmlns:w15="http://schemas.microsoft.com/office/word/2012/wordml" xmlns:w16cex="http://schemas.microsoft.com/office/word/2018/wordml/cex" xmlns:w16cid="http://schemas.microsoft.com/office/word/2016/wordml/cid" xmlns:w16="http://schemas.microsoft.com/office/word/2018/wordml" xmlns:w16se="http://schemas.microsoft.com/office/word/2015/wordml/symex" xmlns:wpg="http://schemas.microsoft.com/office/word/2010/wordprocessingGroup" xmlns:wpi="http://schemas.microsoft.com/office/word/2010/wordprocessingInk" xmlns:wne="http://schemas.microsoft.com/office/word/2006/wordml" xmlns:wps="http://schemas.microsoft.com/office/word/2010/wordprocessingShape" mc:Ignorable="w14 w15 w16se w16cid w16 w16cex wp14">
   <w:abstractNum w:abstractNumId="0" w15:restartNumberingAfterBreak="0">
     <w:nsid w:val="0260555C"/>
     <w:multiLevelType w:val="hybridMultilevel"/>
@@ -13285,8 +13953,16 @@
 </w:numbering>
 </file>
 
+<file path=word/people.xml><?xml version="1.0" encoding="utf-8"?>
+<w15:people xmlns:wpc="http://schemas.microsoft.com/office/word/2010/wordprocessingCanvas" xmlns:cx="http://schemas.microsoft.com/office/drawing/2014/chartex" xmlns:cx1="http://schemas.microsoft.com/office/drawing/2015/9/8/chartex" xmlns:cx2="http://schemas.microsoft.com/office/drawing/2015/10/21/chartex" xmlns:cx3="http://schemas.microsoft.com/office/drawing/2016/5/9/chartex" xmlns:cx4="http://schemas.microsoft.com/office/drawing/2016/5/10/chartex" xmlns:cx5="http://schemas.microsoft.com/office/drawing/2016/5/11/chartex" xmlns:cx6="http://schemas.microsoft.com/office/drawing/2016/5/12/chartex" xmlns:cx7="http://schemas.microsoft.com/office/drawing/2016/5/13/chartex" xmlns:cx8="http://schemas.microsoft.com/office/drawing/2016/5/14/chartex" xmlns:mc="http://schemas.openxmlformats.org/markup-compatibility/2006" xmlns:aink="http://schemas.microsoft.com/office/drawing/2016/ink" xmlns:am3d="http://schemas.microsoft.com/office/drawing/2017/model3d" xmlns:o="urn:schemas-microsoft-com:office:office" xmlns:r="http://schemas.openxmlformats.org/officeDocument/2006/relationships" xmlns:m="http://schemas.openxmlformats.org/officeDocument/2006/math" xmlns:v="urn:schemas-microsoft-com:vml" xmlns:wp14="http://schemas.microsoft.com/office/word/2010/wordprocessingDrawing" xmlns:wp="http://schemas.openxmlformats.org/drawingml/2006/wordprocessingDrawing" xmlns:w10="urn:schemas-microsoft-com:office:word" xmlns:w="http://schemas.openxmlformats.org/wordprocessingml/2006/main" xmlns:w14="http://schemas.microsoft.com/office/word/2010/wordml" xmlns:w15="http://schemas.microsoft.com/office/word/2012/wordml" xmlns:w16cex="http://schemas.microsoft.com/office/word/2018/wordml/cex" xmlns:w16cid="http://schemas.microsoft.com/office/word/2016/wordml/cid" xmlns:w16="http://schemas.microsoft.com/office/word/2018/wordml" xmlns:w16se="http://schemas.microsoft.com/office/word/2015/wordml/symex" xmlns:wpg="http://schemas.microsoft.com/office/word/2010/wordprocessingGroup" xmlns:wpi="http://schemas.microsoft.com/office/word/2010/wordprocessingInk" xmlns:wne="http://schemas.microsoft.com/office/word/2006/wordml" xmlns:wps="http://schemas.microsoft.com/office/word/2010/wordprocessingShape" mc:Ignorable="w14 w15 w16se w16cid w16 w16cex wp14">
+  <w15:person w15:author="Gino Filicetti">
+    <w15:presenceInfo w15:providerId="AD" w15:userId="S::gifilic@microsoft.com::42c58076-3b3e-44cb-9b4c-b1f6029317d1"/>
+  </w15:person>
+</w15:people>
+</file>
+
 <file path=word/styles.xml><?xml version="1.0" encoding="utf-8"?>
-<w:styles xmlns:mc="http://schemas.openxmlformats.org/markup-compatibility/2006" xmlns:r="http://schemas.openxmlformats.org/officeDocument/2006/relationships" xmlns:w="http://schemas.openxmlformats.org/wordprocessingml/2006/main" xmlns:w14="http://schemas.microsoft.com/office/word/2010/wordml" xmlns:w15="http://schemas.microsoft.com/office/word/2012/wordml" xmlns:w16cid="http://schemas.microsoft.com/office/word/2016/wordml/cid" xmlns:w16se="http://schemas.microsoft.com/office/word/2015/wordml/symex" mc:Ignorable="w14 w15 w16se w16cid">
+<w:styles xmlns:mc="http://schemas.openxmlformats.org/markup-compatibility/2006" xmlns:r="http://schemas.openxmlformats.org/officeDocument/2006/relationships" xmlns:w="http://schemas.openxmlformats.org/wordprocessingml/2006/main" xmlns:w14="http://schemas.microsoft.com/office/word/2010/wordml" xmlns:w15="http://schemas.microsoft.com/office/word/2012/wordml" xmlns:w16cex="http://schemas.microsoft.com/office/word/2018/wordml/cex" xmlns:w16cid="http://schemas.microsoft.com/office/word/2016/wordml/cid" xmlns:w16="http://schemas.microsoft.com/office/word/2018/wordml" xmlns:w16se="http://schemas.microsoft.com/office/word/2015/wordml/symex" mc:Ignorable="w14 w15 w16se w16cid w16 w16cex">
   <w:docDefaults>
     <w:rPrDefault>
       <w:rPr>
@@ -13302,7 +13978,7 @@
       </w:pPr>
     </w:pPrDefault>
   </w:docDefaults>
-  <w:latentStyles w:defLockedState="0" w:defUIPriority="99" w:defSemiHidden="0" w:defUnhideWhenUsed="0" w:defQFormat="0" w:count="375">
+  <w:latentStyles w:defLockedState="0" w:defUIPriority="99" w:defSemiHidden="0" w:defUnhideWhenUsed="0" w:defQFormat="0" w:count="376">
     <w:lsdException w:name="Normal" w:uiPriority="0" w:qFormat="1"/>
     <w:lsdException w:name="heading 1" w:uiPriority="9" w:qFormat="1"/>
     <w:lsdException w:name="heading 2" w:semiHidden="1" w:uiPriority="9" w:unhideWhenUsed="1" w:qFormat="1"/>
@@ -13408,7 +14084,6 @@
     <w:lsdException w:name="HTML Sample" w:semiHidden="1" w:unhideWhenUsed="1"/>
     <w:lsdException w:name="HTML Typewriter" w:semiHidden="1" w:unhideWhenUsed="1"/>
     <w:lsdException w:name="HTML Variable" w:semiHidden="1" w:unhideWhenUsed="1"/>
-    <w:lsdException w:name="Normal Table" w:semiHidden="1" w:unhideWhenUsed="1"/>
     <w:lsdException w:name="annotation subject" w:semiHidden="1" w:unhideWhenUsed="1"/>
     <w:lsdException w:name="No List" w:semiHidden="1" w:unhideWhenUsed="1"/>
     <w:lsdException w:name="Outline List 1" w:semiHidden="1" w:unhideWhenUsed="1"/>
@@ -13455,10 +14130,8 @@
     <w:lsdException w:name="Table Subtle 2" w:semiHidden="1" w:unhideWhenUsed="1"/>
     <w:lsdException w:name="Table Web 1" w:semiHidden="1" w:unhideWhenUsed="1"/>
     <w:lsdException w:name="Table Web 2" w:semiHidden="1" w:unhideWhenUsed="1"/>
-    <w:lsdException w:name="Table Web 3" w:semiHidden="1" w:unhideWhenUsed="1"/>
     <w:lsdException w:name="Balloon Text" w:semiHidden="1" w:unhideWhenUsed="1"/>
     <w:lsdException w:name="Table Grid" w:uiPriority="59"/>
-    <w:lsdException w:name="Table Theme" w:semiHidden="1" w:unhideWhenUsed="1"/>
     <w:lsdException w:name="Placeholder Text" w:semiHidden="1"/>
     <w:lsdException w:name="No Spacing" w:uiPriority="1" w:qFormat="1"/>
     <w:lsdException w:name="Light Shading" w:uiPriority="60"/>
@@ -13678,6 +14351,7 @@
     <w:lsdException w:name="Smart Hyperlink" w:semiHidden="1" w:unhideWhenUsed="1"/>
     <w:lsdException w:name="Hashtag" w:semiHidden="1" w:unhideWhenUsed="1"/>
     <w:lsdException w:name="Unresolved Mention" w:semiHidden="1" w:unhideWhenUsed="1"/>
+    <w:lsdException w:name="Smart Link" w:semiHidden="1" w:unhideWhenUsed="1"/>
   </w:latentStyles>
   <w:style w:type="paragraph" w:default="1" w:styleId="Normal">
     <w:name w:val="Normal"/>
@@ -13729,7 +14403,6 @@
   <w:style w:type="character" w:default="1" w:styleId="DefaultParagraphFont">
     <w:name w:val="Default Paragraph Font"/>
     <w:uiPriority w:val="1"/>
-    <w:semiHidden/>
     <w:unhideWhenUsed/>
   </w:style>
   <w:style w:type="table" w:default="1" w:styleId="TableNormal">
@@ -13968,6 +14641,72 @@
     <w:pPr>
       <w:spacing w:after="0" w:line="240" w:lineRule="auto"/>
     </w:pPr>
+  </w:style>
+  <w:style w:type="character" w:styleId="CommentReference">
+    <w:name w:val="annotation reference"/>
+    <w:basedOn w:val="DefaultParagraphFont"/>
+    <w:uiPriority w:val="99"/>
+    <w:semiHidden/>
+    <w:unhideWhenUsed/>
+    <w:rsid w:val="00A0148D"/>
+    <w:rPr>
+      <w:sz w:val="16"/>
+      <w:szCs w:val="16"/>
+    </w:rPr>
+  </w:style>
+  <w:style w:type="paragraph" w:styleId="CommentText">
+    <w:name w:val="annotation text"/>
+    <w:basedOn w:val="Normal"/>
+    <w:link w:val="CommentTextChar"/>
+    <w:uiPriority w:val="99"/>
+    <w:unhideWhenUsed/>
+    <w:rsid w:val="00A0148D"/>
+    <w:pPr>
+      <w:spacing w:line="240" w:lineRule="auto"/>
+    </w:pPr>
+    <w:rPr>
+      <w:sz w:val="20"/>
+      <w:szCs w:val="20"/>
+    </w:rPr>
+  </w:style>
+  <w:style w:type="character" w:customStyle="1" w:styleId="CommentTextChar">
+    <w:name w:val="Comment Text Char"/>
+    <w:basedOn w:val="DefaultParagraphFont"/>
+    <w:link w:val="CommentText"/>
+    <w:uiPriority w:val="99"/>
+    <w:rsid w:val="00A0148D"/>
+    <w:rPr>
+      <w:sz w:val="20"/>
+      <w:szCs w:val="20"/>
+    </w:rPr>
+  </w:style>
+  <w:style w:type="paragraph" w:styleId="CommentSubject">
+    <w:name w:val="annotation subject"/>
+    <w:basedOn w:val="CommentText"/>
+    <w:next w:val="CommentText"/>
+    <w:link w:val="CommentSubjectChar"/>
+    <w:uiPriority w:val="99"/>
+    <w:semiHidden/>
+    <w:unhideWhenUsed/>
+    <w:rsid w:val="00A0148D"/>
+    <w:rPr>
+      <w:b/>
+      <w:bCs/>
+    </w:rPr>
+  </w:style>
+  <w:style w:type="character" w:customStyle="1" w:styleId="CommentSubjectChar">
+    <w:name w:val="Comment Subject Char"/>
+    <w:basedOn w:val="CommentTextChar"/>
+    <w:link w:val="CommentSubject"/>
+    <w:uiPriority w:val="99"/>
+    <w:semiHidden/>
+    <w:rsid w:val="00A0148D"/>
+    <w:rPr>
+      <w:b/>
+      <w:bCs/>
+      <w:sz w:val="20"/>
+      <w:szCs w:val="20"/>
+    </w:rPr>
   </w:style>
 </w:styles>
 </file>
@@ -14268,12 +15007,6 @@
 </file>
 
 <file path=customXml/item1.xml><?xml version="1.0" encoding="utf-8"?>
-<p:properties xmlns:p="http://schemas.microsoft.com/office/2006/metadata/properties" xmlns:xsi="http://www.w3.org/2001/XMLSchema-instance" xmlns:pc="http://schemas.microsoft.com/office/infopath/2007/PartnerControls">
-  <documentManagement/>
-</p:properties>
-</file>
-
-<file path=customXml/item2.xml><?xml version="1.0" encoding="utf-8"?>
 <ct:contentTypeSchema xmlns:ct="http://schemas.microsoft.com/office/2006/metadata/contentType" xmlns:ma="http://schemas.microsoft.com/office/2006/metadata/properties/metaAttributes" ct:_="" ma:_="" ma:contentTypeName="Document" ma:contentTypeID="0x0101005029C361529A2A4CBD939C63066D45E6" ma:contentTypeVersion="10" ma:contentTypeDescription="Create a new document." ma:contentTypeScope="" ma:versionID="c9aee42ad1f0efe91f2d9b1396fc7873">
   <xsd:schema xmlns:xsd="http://www.w3.org/2001/XMLSchema" xmlns:xs="http://www.w3.org/2001/XMLSchema" xmlns:p="http://schemas.microsoft.com/office/2006/metadata/properties" xmlns:ns2="86461db2-e4d8-4b63-bcd1-f2c2f627c055" xmlns:ns3="d964ef08-bd69-47ce-85df-0e468447ae3a" targetNamespace="http://schemas.microsoft.com/office/2006/metadata/properties" ma:root="true" ma:fieldsID="6374009777b190e3e0d8d73b42b03301" ns2:_="" ns3:_="">
     <xsd:import namespace="86461db2-e4d8-4b63-bcd1-f2c2f627c055"/>
@@ -14476,6 +15209,12 @@
 </ct:contentTypeSchema>
 </file>
 
+<file path=customXml/item2.xml><?xml version="1.0" encoding="utf-8"?>
+<p:properties xmlns:p="http://schemas.microsoft.com/office/2006/metadata/properties" xmlns:xsi="http://www.w3.org/2001/XMLSchema-instance" xmlns:pc="http://schemas.microsoft.com/office/infopath/2007/PartnerControls">
+  <documentManagement/>
+</p:properties>
+</file>
+
 <file path=customXml/item3.xml><?xml version="1.0" encoding="utf-8"?>
 <?mso-contentType ?>
 <FormTemplates xmlns="http://schemas.microsoft.com/sharepoint/v3/contenttype/forms">
@@ -14486,15 +15225,6 @@
 </file>
 
 <file path=customXml/itemProps1.xml><?xml version="1.0" encoding="utf-8"?>
-<ds:datastoreItem xmlns:ds="http://schemas.openxmlformats.org/officeDocument/2006/customXml" ds:itemID="{7720000F-54BD-4408-A161-B7A93DF90239}">
-  <ds:schemaRefs>
-    <ds:schemaRef ds:uri="http://schemas.microsoft.com/office/2006/metadata/properties"/>
-    <ds:schemaRef ds:uri="http://schemas.microsoft.com/office/infopath/2007/PartnerControls"/>
-  </ds:schemaRefs>
-</ds:datastoreItem>
-</file>
-
-<file path=customXml/itemProps2.xml><?xml version="1.0" encoding="utf-8"?>
 <ds:datastoreItem xmlns:ds="http://schemas.openxmlformats.org/officeDocument/2006/customXml" ds:itemID="{208918DD-1A7B-444C-B5CF-26EFFE49C55D}">
   <ds:schemaRefs>
     <ds:schemaRef ds:uri="http://schemas.microsoft.com/office/2006/metadata/contentType"/>
@@ -14513,6 +15243,15 @@
 </ds:datastoreItem>
 </file>
 
+<file path=customXml/itemProps2.xml><?xml version="1.0" encoding="utf-8"?>
+<ds:datastoreItem xmlns:ds="http://schemas.openxmlformats.org/officeDocument/2006/customXml" ds:itemID="{7720000F-54BD-4408-A161-B7A93DF90239}">
+  <ds:schemaRefs>
+    <ds:schemaRef ds:uri="http://schemas.microsoft.com/office/2006/metadata/properties"/>
+    <ds:schemaRef ds:uri="http://schemas.microsoft.com/office/infopath/2007/PartnerControls"/>
+  </ds:schemaRefs>
+</ds:datastoreItem>
+</file>
+
 <file path=customXml/itemProps3.xml><?xml version="1.0" encoding="utf-8"?>
 <ds:datastoreItem xmlns:ds="http://schemas.openxmlformats.org/officeDocument/2006/customXml" ds:itemID="{6E6522AB-5110-4FD2-A4F8-6C88843252A6}">
   <ds:schemaRefs>

</xml_diff>